<commit_message>
Lagde mock_up_fugleoversikt.PNG og endret utsendet til mock_up_fugleoversikt.docx. La fugleoversikt med på P2_design_31.html og fikset noen feil i paddingen til table i P1_Style.css
</commit_message>
<xml_diff>
--- a/mock_up_fugleoversikt.docx
+++ b/mock_up_fugleoversikt.docx
@@ -3,21 +3,410 @@
 <w:document xmlns:wpc="http://schemas.microsoft.com/office/word/2010/wordprocessingCanvas" xmlns:cx="http://schemas.microsoft.com/office/drawing/2014/chartex" xmlns:cx1="http://schemas.microsoft.com/office/drawing/2015/9/8/chartex" xmlns:cx2="http://schemas.microsoft.com/office/drawing/2015/10/21/chartex" xmlns:cx3="http://schemas.microsoft.com/office/drawing/2016/5/9/chartex" xmlns:cx4="http://schemas.microsoft.com/office/drawing/2016/5/10/chartex" xmlns:cx5="http://schemas.microsoft.com/office/drawing/2016/5/11/chartex" xmlns:cx6="http://schemas.microsoft.com/office/drawing/2016/5/12/chartex" xmlns:cx7="http://schemas.microsoft.com/office/drawing/2016/5/13/chartex" xmlns:cx8="http://schemas.microsoft.com/office/drawing/2016/5/14/chartex" xmlns:mc="http://schemas.openxmlformats.org/markup-compatibility/2006" xmlns:aink="http://schemas.microsoft.com/office/drawing/2016/ink" xmlns:am3d="http://schemas.microsoft.com/office/drawing/2017/model3d" xmlns:o="urn:schemas-microsoft-com:office:office" xmlns:r="http://schemas.openxmlformats.org/officeDocument/2006/relationships" xmlns:m="http://schemas.openxmlformats.org/officeDocument/2006/math" xmlns:v="urn:schemas-microsoft-com:vml" xmlns:wp14="http://schemas.microsoft.com/office/word/2010/wordprocessingDrawing" xmlns:wp="http://schemas.openxmlformats.org/drawingml/2006/wordprocessingDrawing" xmlns:w10="urn:schemas-microsoft-com:office:word" xmlns:w="http://schemas.openxmlformats.org/wordprocessingml/2006/main" xmlns:w14="http://schemas.microsoft.com/office/word/2010/wordml" xmlns:w15="http://schemas.microsoft.com/office/word/2012/wordml" xmlns:w16cid="http://schemas.microsoft.com/office/word/2016/wordml/cid" xmlns:w16se="http://schemas.microsoft.com/office/word/2015/wordml/symex" xmlns:wpg="http://schemas.microsoft.com/office/word/2010/wordprocessingGroup" xmlns:wpi="http://schemas.microsoft.com/office/word/2010/wordprocessingInk" xmlns:wne="http://schemas.microsoft.com/office/word/2006/wordml" xmlns:wps="http://schemas.microsoft.com/office/word/2010/wordprocessingShape" mc:Ignorable="w14 w15 w16se w16cid wp14">
   <w:body>
     <w:p>
+      <w:pPr>
+        <w:rPr>
+          <w:noProof/>
+        </w:rPr>
+      </w:pPr>
       <w:r>
         <w:rPr>
           <w:noProof/>
         </w:rPr>
         <w:drawing>
-          <wp:anchor distT="0" distB="0" distL="114300" distR="114300" simplePos="0" relativeHeight="251680768" behindDoc="0" locked="0" layoutInCell="1" allowOverlap="1" wp14:anchorId="3FAC2240" wp14:editId="3FD7320F">
+          <wp:inline distT="0" distB="0" distL="0" distR="0" wp14:anchorId="2B5D5D60" wp14:editId="6E51FA3C">
+            <wp:extent cx="5760720" cy="6426200"/>
+            <wp:effectExtent l="0" t="0" r="0" b="0"/>
+            <wp:docPr id="4" name="Bilde 4" descr="Et bilde som inneholder utendørs, fugl, dyr, himmel&#10;&#10;Beskrivelse som er generert med svært høy visshet"/>
+            <wp:cNvGraphicFramePr>
+              <a:graphicFrameLocks xmlns:a="http://schemas.openxmlformats.org/drawingml/2006/main" noChangeAspect="1"/>
+            </wp:cNvGraphicFramePr>
+            <a:graphic xmlns:a="http://schemas.openxmlformats.org/drawingml/2006/main">
+              <a:graphicData uri="http://schemas.openxmlformats.org/drawingml/2006/picture">
+                <pic:pic xmlns:pic="http://schemas.openxmlformats.org/drawingml/2006/picture">
+                  <pic:nvPicPr>
+                    <pic:cNvPr id="4" name="mock_up_arrangementer.png"/>
+                    <pic:cNvPicPr/>
+                  </pic:nvPicPr>
+                  <pic:blipFill>
+                    <a:blip r:embed="rId5">
+                      <a:extLst>
+                        <a:ext uri="{28A0092B-C50C-407E-A947-70E740481C1C}">
+                          <a14:useLocalDpi xmlns:a14="http://schemas.microsoft.com/office/drawing/2010/main" val="0"/>
+                        </a:ext>
+                      </a:extLst>
+                    </a:blip>
+                    <a:stretch>
+                      <a:fillRect/>
+                    </a:stretch>
+                  </pic:blipFill>
+                  <pic:spPr>
+                    <a:xfrm>
+                      <a:off x="0" y="0"/>
+                      <a:ext cx="5760720" cy="6426200"/>
+                    </a:xfrm>
+                    <a:prstGeom prst="rect">
+                      <a:avLst/>
+                    </a:prstGeom>
+                  </pic:spPr>
+                </pic:pic>
+              </a:graphicData>
+            </a:graphic>
+          </wp:inline>
+        </w:drawing>
+      </w:r>
+      <w:bookmarkStart w:id="0" w:name="_GoBack"/>
+      <w:bookmarkEnd w:id="0"/>
+      <w:r>
+        <w:rPr>
+          <w:noProof/>
+        </w:rPr>
+        <mc:AlternateContent>
+          <mc:Choice Requires="wps">
+            <w:drawing>
+              <wp:anchor distT="45720" distB="45720" distL="114300" distR="114300" simplePos="0" relativeHeight="251692032" behindDoc="0" locked="0" layoutInCell="1" allowOverlap="1" wp14:anchorId="1E378775" wp14:editId="2253E0D7">
+                <wp:simplePos x="0" y="0"/>
+                <wp:positionH relativeFrom="margin">
+                  <wp:align>center</wp:align>
+                </wp:positionH>
+                <wp:positionV relativeFrom="paragraph">
+                  <wp:posOffset>591185</wp:posOffset>
+                </wp:positionV>
+                <wp:extent cx="4085864" cy="1404620"/>
+                <wp:effectExtent l="0" t="0" r="0" b="8255"/>
+                <wp:wrapNone/>
+                <wp:docPr id="217" name="Tekstboks 2"/>
+                <wp:cNvGraphicFramePr>
+                  <a:graphicFrameLocks xmlns:a="http://schemas.openxmlformats.org/drawingml/2006/main"/>
+                </wp:cNvGraphicFramePr>
+                <a:graphic xmlns:a="http://schemas.openxmlformats.org/drawingml/2006/main">
+                  <a:graphicData uri="http://schemas.microsoft.com/office/word/2010/wordprocessingShape">
+                    <wps:wsp>
+                      <wps:cNvSpPr txBox="1">
+                        <a:spLocks noChangeArrowheads="1"/>
+                      </wps:cNvSpPr>
+                      <wps:spPr bwMode="auto">
+                        <a:xfrm>
+                          <a:off x="0" y="0"/>
+                          <a:ext cx="4085864" cy="1404620"/>
+                        </a:xfrm>
+                        <a:prstGeom prst="rect">
+                          <a:avLst/>
+                        </a:prstGeom>
+                        <a:noFill/>
+                        <a:ln>
+                          <a:noFill/>
+                        </a:ln>
+                      </wps:spPr>
+                      <wps:style>
+                        <a:lnRef idx="0">
+                          <a:scrgbClr r="0" g="0" b="0"/>
+                        </a:lnRef>
+                        <a:fillRef idx="0">
+                          <a:scrgbClr r="0" g="0" b="0"/>
+                        </a:fillRef>
+                        <a:effectRef idx="0">
+                          <a:scrgbClr r="0" g="0" b="0"/>
+                        </a:effectRef>
+                        <a:fontRef idx="minor">
+                          <a:schemeClr val="dk1"/>
+                        </a:fontRef>
+                      </wps:style>
+                      <wps:txbx>
+                        <w:txbxContent>
+                          <w:p>
+                            <w:pPr>
+                              <w:rPr>
+                                <w:rFonts w:ascii="Arial" w:hAnsi="Arial" w:cs="Arial"/>
+                                <w:color w:val="FFFFFF" w:themeColor="background1"/>
+                                <w:sz w:val="72"/>
+                                <w14:shadow w14:blurRad="38100" w14:dist="19050" w14:dir="2700000" w14:sx="100000" w14:sy="100000" w14:kx="0" w14:ky="0" w14:algn="tl">
+                                  <w14:schemeClr w14:val="dk1">
+                                    <w14:alpha w14:val="60000"/>
+                                  </w14:schemeClr>
+                                </w14:shadow>
+                                <w14:textOutline w14:w="0" w14:cap="flat" w14:cmpd="sng" w14:algn="ctr">
+                                  <w14:noFill/>
+                                  <w14:prstDash w14:val="solid"/>
+                                  <w14:round/>
+                                </w14:textOutline>
+                              </w:rPr>
+                            </w:pPr>
+                            <w:r>
+                              <w:rPr>
+                                <w:rFonts w:ascii="Arial" w:hAnsi="Arial" w:cs="Arial"/>
+                                <w:color w:val="FFFFFF" w:themeColor="background1"/>
+                                <w:sz w:val="72"/>
+                                <w14:shadow w14:blurRad="38100" w14:dist="19050" w14:dir="2700000" w14:sx="100000" w14:sy="100000" w14:kx="0" w14:ky="0" w14:algn="tl">
+                                  <w14:schemeClr w14:val="dk1">
+                                    <w14:alpha w14:val="60000"/>
+                                  </w14:schemeClr>
+                                </w14:shadow>
+                                <w14:textOutline w14:w="0" w14:cap="flat" w14:cmpd="sng" w14:algn="ctr">
+                                  <w14:noFill/>
+                                  <w14:prstDash w14:val="solid"/>
+                                  <w14:round/>
+                                </w14:textOutline>
+                              </w:rPr>
+                              <w:t>Norske fugletittere</w:t>
+                            </w:r>
+                          </w:p>
+                        </w:txbxContent>
+                      </wps:txbx>
+                      <wps:bodyPr rot="0" vert="horz" wrap="square" lIns="91440" tIns="45720" rIns="91440" bIns="45720" anchor="t" anchorCtr="0">
+                        <a:spAutoFit/>
+                      </wps:bodyPr>
+                    </wps:wsp>
+                  </a:graphicData>
+                </a:graphic>
+                <wp14:sizeRelH relativeFrom="margin">
+                  <wp14:pctWidth>0</wp14:pctWidth>
+                </wp14:sizeRelH>
+                <wp14:sizeRelV relativeFrom="margin">
+                  <wp14:pctHeight>20000</wp14:pctHeight>
+                </wp14:sizeRelV>
+              </wp:anchor>
+            </w:drawing>
+          </mc:Choice>
+          <mc:Fallback>
+            <w:pict>
+              <v:shapetype w14:anchorId="1E378775" id="_x0000_t202" coordsize="21600,21600" o:spt="202" path="m,l,21600r21600,l21600,xe">
+                <v:stroke joinstyle="miter"/>
+                <v:path gradientshapeok="t" o:connecttype="rect"/>
+              </v:shapetype>
+              <v:shape id="Tekstboks 2" o:spid="_x0000_s1026" type="#_x0000_t202" style="position:absolute;margin-left:0;margin-top:46.55pt;width:321.7pt;height:110.6pt;z-index:251692032;visibility:visible;mso-wrap-style:square;mso-width-percent:0;mso-height-percent:200;mso-wrap-distance-left:9pt;mso-wrap-distance-top:3.6pt;mso-wrap-distance-right:9pt;mso-wrap-distance-bottom:3.6pt;mso-position-horizontal:center;mso-position-horizontal-relative:margin;mso-position-vertical:absolute;mso-position-vertical-relative:text;mso-width-percent:0;mso-height-percent:200;mso-width-relative:margin;mso-height-relative:margin;v-text-anchor:top" o:gfxdata="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" filled="f" stroked="f">
+                <v:textbox style="mso-fit-shape-to-text:t">
+                  <w:txbxContent>
+                    <w:p>
+                      <w:pPr>
+                        <w:rPr>
+                          <w:rFonts w:ascii="Arial" w:hAnsi="Arial" w:cs="Arial"/>
+                          <w:color w:val="FFFFFF" w:themeColor="background1"/>
+                          <w:sz w:val="72"/>
+                          <w14:shadow w14:blurRad="38100" w14:dist="19050" w14:dir="2700000" w14:sx="100000" w14:sy="100000" w14:kx="0" w14:ky="0" w14:algn="tl">
+                            <w14:schemeClr w14:val="dk1">
+                              <w14:alpha w14:val="60000"/>
+                            </w14:schemeClr>
+                          </w14:shadow>
+                          <w14:textOutline w14:w="0" w14:cap="flat" w14:cmpd="sng" w14:algn="ctr">
+                            <w14:noFill/>
+                            <w14:prstDash w14:val="solid"/>
+                            <w14:round/>
+                          </w14:textOutline>
+                        </w:rPr>
+                      </w:pPr>
+                      <w:r>
+                        <w:rPr>
+                          <w:rFonts w:ascii="Arial" w:hAnsi="Arial" w:cs="Arial"/>
+                          <w:color w:val="FFFFFF" w:themeColor="background1"/>
+                          <w:sz w:val="72"/>
+                          <w14:shadow w14:blurRad="38100" w14:dist="19050" w14:dir="2700000" w14:sx="100000" w14:sy="100000" w14:kx="0" w14:ky="0" w14:algn="tl">
+                            <w14:schemeClr w14:val="dk1">
+                              <w14:alpha w14:val="60000"/>
+                            </w14:schemeClr>
+                          </w14:shadow>
+                          <w14:textOutline w14:w="0" w14:cap="flat" w14:cmpd="sng" w14:algn="ctr">
+                            <w14:noFill/>
+                            <w14:prstDash w14:val="solid"/>
+                            <w14:round/>
+                          </w14:textOutline>
+                        </w:rPr>
+                        <w:t>Norske fugletittere</w:t>
+                      </w:r>
+                    </w:p>
+                  </w:txbxContent>
+                </v:textbox>
+                <w10:wrap anchorx="margin"/>
+              </v:shape>
+            </w:pict>
+          </mc:Fallback>
+        </mc:AlternateContent>
+      </w:r>
+      <w:r>
+        <w:rPr>
+          <w:noProof/>
+        </w:rPr>
+        <w:drawing>
+          <wp:anchor distT="0" distB="0" distL="114300" distR="114300" simplePos="0" relativeHeight="251691008" behindDoc="0" locked="0" layoutInCell="1" allowOverlap="1" wp14:anchorId="390D0948" wp14:editId="43239112">
+            <wp:simplePos x="0" y="0"/>
+            <wp:positionH relativeFrom="margin">
+              <wp:align>right</wp:align>
+            </wp:positionH>
+            <wp:positionV relativeFrom="paragraph">
+              <wp:posOffset>9675</wp:posOffset>
+            </wp:positionV>
+            <wp:extent cx="5761175" cy="1900555"/>
+            <wp:effectExtent l="0" t="0" r="0" b="4445"/>
+            <wp:wrapNone/>
+            <wp:docPr id="20" name="Bilde 20"/>
+            <wp:cNvGraphicFramePr>
+              <a:graphicFrameLocks xmlns:a="http://schemas.openxmlformats.org/drawingml/2006/main" noChangeAspect="1"/>
+            </wp:cNvGraphicFramePr>
+            <a:graphic xmlns:a="http://schemas.openxmlformats.org/drawingml/2006/main">
+              <a:graphicData uri="http://schemas.openxmlformats.org/drawingml/2006/picture">
+                <pic:pic xmlns:pic="http://schemas.openxmlformats.org/drawingml/2006/picture">
+                  <pic:nvPicPr>
+                    <pic:cNvPr id="0" name="Picture 8"/>
+                    <pic:cNvPicPr>
+                      <a:picLocks noChangeAspect="1" noChangeArrowheads="1"/>
+                    </pic:cNvPicPr>
+                  </pic:nvPicPr>
+                  <pic:blipFill rotWithShape="1">
+                    <a:blip r:embed="rId6">
+                      <a:extLst>
+                        <a:ext uri="{28A0092B-C50C-407E-A947-70E740481C1C}">
+                          <a14:useLocalDpi xmlns:a14="http://schemas.microsoft.com/office/drawing/2010/main" val="0"/>
+                        </a:ext>
+                      </a:extLst>
+                    </a:blip>
+                    <a:srcRect t="3389"/>
+                    <a:stretch/>
+                  </pic:blipFill>
+                  <pic:spPr bwMode="auto">
+                    <a:xfrm>
+                      <a:off x="0" y="0"/>
+                      <a:ext cx="5761175" cy="1900555"/>
+                    </a:xfrm>
+                    <a:prstGeom prst="rect">
+                      <a:avLst/>
+                    </a:prstGeom>
+                    <a:noFill/>
+                    <a:ln>
+                      <a:noFill/>
+                    </a:ln>
+                    <a:extLst>
+                      <a:ext uri="{53640926-AAD7-44D8-BBD7-CCE9431645EC}">
+                        <a14:shadowObscured xmlns:a14="http://schemas.microsoft.com/office/drawing/2010/main"/>
+                      </a:ext>
+                    </a:extLst>
+                  </pic:spPr>
+                </pic:pic>
+              </a:graphicData>
+            </a:graphic>
+            <wp14:sizeRelH relativeFrom="margin">
+              <wp14:pctWidth>0</wp14:pctWidth>
+            </wp14:sizeRelH>
+            <wp14:sizeRelV relativeFrom="margin">
+              <wp14:pctHeight>0</wp14:pctHeight>
+            </wp14:sizeRelV>
+          </wp:anchor>
+        </w:drawing>
+      </w:r>
+      <w:r>
+        <w:rPr>
+          <w:noProof/>
+        </w:rPr>
+        <mc:AlternateContent>
+          <mc:Choice Requires="wps">
+            <w:drawing>
+              <wp:anchor distT="0" distB="0" distL="114300" distR="114300" simplePos="0" relativeHeight="251671552" behindDoc="0" locked="0" layoutInCell="1" allowOverlap="1" wp14:anchorId="20B2B56B" wp14:editId="139A3BC2">
+                <wp:simplePos x="0" y="0"/>
+                <wp:positionH relativeFrom="column">
+                  <wp:posOffset>3272155</wp:posOffset>
+                </wp:positionH>
+                <wp:positionV relativeFrom="paragraph">
+                  <wp:posOffset>1910080</wp:posOffset>
+                </wp:positionV>
+                <wp:extent cx="1289685" cy="276225"/>
+                <wp:effectExtent l="0" t="0" r="5715" b="9525"/>
+                <wp:wrapNone/>
+                <wp:docPr id="11" name="Tekstboks 11"/>
+                <wp:cNvGraphicFramePr/>
+                <a:graphic xmlns:a="http://schemas.openxmlformats.org/drawingml/2006/main">
+                  <a:graphicData uri="http://schemas.microsoft.com/office/word/2010/wordprocessingShape">
+                    <wps:wsp>
+                      <wps:cNvSpPr txBox="1"/>
+                      <wps:spPr>
+                        <a:xfrm>
+                          <a:off x="0" y="0"/>
+                          <a:ext cx="1289685" cy="276225"/>
+                        </a:xfrm>
+                        <a:prstGeom prst="rect">
+                          <a:avLst/>
+                        </a:prstGeom>
+                        <a:solidFill>
+                          <a:schemeClr val="lt1"/>
+                        </a:solidFill>
+                        <a:ln w="6350">
+                          <a:noFill/>
+                        </a:ln>
+                      </wps:spPr>
+                      <wps:txbx>
+                        <w:txbxContent>
+                          <w:p>
+                            <w:pPr>
+                              <w:jc w:val="center"/>
+                              <w:rPr>
+                                <w:rFonts w:ascii="Verdana" w:hAnsi="Verdana"/>
+                              </w:rPr>
+                            </w:pPr>
+                            <w:r>
+                              <w:rPr>
+                                <w:rFonts w:ascii="Verdana" w:hAnsi="Verdana"/>
+                              </w:rPr>
+                              <w:t>Fugleoversikt</w:t>
+                            </w:r>
+                          </w:p>
+                        </w:txbxContent>
+                      </wps:txbx>
+                      <wps:bodyPr rot="0" spcFirstLastPara="0" vertOverflow="overflow" horzOverflow="overflow" vert="horz" wrap="square" lIns="91440" tIns="45720" rIns="91440" bIns="45720" numCol="1" spcCol="0" rtlCol="0" fromWordArt="0" anchor="t" anchorCtr="0" forceAA="0" compatLnSpc="1">
+                        <a:prstTxWarp prst="textNoShape">
+                          <a:avLst/>
+                        </a:prstTxWarp>
+                        <a:noAutofit/>
+                      </wps:bodyPr>
+                    </wps:wsp>
+                  </a:graphicData>
+                </a:graphic>
+                <wp14:sizeRelH relativeFrom="margin">
+                  <wp14:pctWidth>0</wp14:pctWidth>
+                </wp14:sizeRelH>
+                <wp14:sizeRelV relativeFrom="margin">
+                  <wp14:pctHeight>0</wp14:pctHeight>
+                </wp14:sizeRelV>
+              </wp:anchor>
+            </w:drawing>
+          </mc:Choice>
+          <mc:Fallback>
+            <w:pict>
+              <v:shape w14:anchorId="20B2B56B" id="Tekstboks 11" o:spid="_x0000_s1027" type="#_x0000_t202" style="position:absolute;margin-left:257.65pt;margin-top:150.4pt;width:101.55pt;height:21.75pt;z-index:251671552;visibility:visible;mso-wrap-style:square;mso-width-percent:0;mso-height-percent:0;mso-wrap-distance-left:9pt;mso-wrap-distance-top:0;mso-wrap-distance-right:9pt;mso-wrap-distance-bottom:0;mso-position-horizontal:absolute;mso-position-horizontal-relative:text;mso-position-vertical:absolute;mso-position-vertical-relative:text;mso-width-percent:0;mso-height-percent:0;mso-width-relative:margin;mso-height-relative:margin;v-text-anchor:top" o:gfxdata="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" fillcolor="white [3201]" stroked="f" strokeweight=".5pt">
+                <v:textbox>
+                  <w:txbxContent>
+                    <w:p>
+                      <w:pPr>
+                        <w:jc w:val="center"/>
+                        <w:rPr>
+                          <w:rFonts w:ascii="Verdana" w:hAnsi="Verdana"/>
+                        </w:rPr>
+                      </w:pPr>
+                      <w:r>
+                        <w:rPr>
+                          <w:rFonts w:ascii="Verdana" w:hAnsi="Verdana"/>
+                        </w:rPr>
+                        <w:t>Fugleoversikt</w:t>
+                      </w:r>
+                    </w:p>
+                  </w:txbxContent>
+                </v:textbox>
+              </v:shape>
+            </w:pict>
+          </mc:Fallback>
+        </mc:AlternateContent>
+      </w:r>
+      <w:r>
+        <w:rPr>
+          <w:noProof/>
+        </w:rPr>
+        <w:drawing>
+          <wp:anchor distT="0" distB="0" distL="114300" distR="114300" simplePos="0" relativeHeight="251689984" behindDoc="0" locked="0" layoutInCell="1" allowOverlap="1" wp14:anchorId="3FAC2240" wp14:editId="4369BB69">
             <wp:simplePos x="0" y="0"/>
             <wp:positionH relativeFrom="rightMargin">
-              <wp:posOffset>-908050</wp:posOffset>
+              <wp:posOffset>-3526155</wp:posOffset>
             </wp:positionH>
             <wp:positionV relativeFrom="paragraph">
-              <wp:posOffset>2491105</wp:posOffset>
+              <wp:posOffset>2615233</wp:posOffset>
             </wp:positionV>
-            <wp:extent cx="2583103" cy="1249305"/>
-            <wp:effectExtent l="0" t="0" r="0" b="8255"/>
+            <wp:extent cx="2986728" cy="2809240"/>
+            <wp:effectExtent l="0" t="0" r="0" b="0"/>
             <wp:wrapNone/>
             <wp:docPr id="16" name="Bilde 16" descr="Bilderesultat for scroll bar"/>
             <wp:cNvGraphicFramePr>
@@ -33,7 +422,7 @@
                     </pic:cNvPicPr>
                   </pic:nvPicPr>
                   <pic:blipFill>
-                    <a:blip r:embed="rId5">
+                    <a:blip r:embed="rId7">
                       <a:extLst>
                         <a:ext uri="{28A0092B-C50C-407E-A947-70E740481C1C}">
                           <a14:useLocalDpi xmlns:a14="http://schemas.microsoft.com/office/drawing/2010/main" val="0"/>
@@ -48,7 +437,7 @@
                   <pic:spPr bwMode="auto">
                     <a:xfrm>
                       <a:off x="0" y="0"/>
-                      <a:ext cx="2583103" cy="1249305"/>
+                      <a:ext cx="2986728" cy="2809240"/>
                     </a:xfrm>
                     <a:prstGeom prst="rect">
                       <a:avLst/>
@@ -77,15 +466,15 @@
         <mc:AlternateContent>
           <mc:Choice Requires="wps">
             <w:drawing>
-              <wp:anchor distT="0" distB="0" distL="114300" distR="114300" simplePos="0" relativeHeight="251679744" behindDoc="0" locked="0" layoutInCell="1" allowOverlap="1" wp14:anchorId="29555B7C" wp14:editId="60A5B0A5">
+              <wp:anchor distT="0" distB="0" distL="114300" distR="114300" simplePos="0" relativeHeight="251688960" behindDoc="0" locked="0" layoutInCell="1" allowOverlap="1" wp14:anchorId="29555B7C" wp14:editId="7542AA9B">
                 <wp:simplePos x="0" y="0"/>
                 <wp:positionH relativeFrom="column">
-                  <wp:posOffset>2799080</wp:posOffset>
+                  <wp:posOffset>319405</wp:posOffset>
                 </wp:positionH>
                 <wp:positionV relativeFrom="paragraph">
-                  <wp:posOffset>2252980</wp:posOffset>
+                  <wp:posOffset>2329180</wp:posOffset>
                 </wp:positionV>
-                <wp:extent cx="2127420" cy="1485900"/>
+                <wp:extent cx="1853599" cy="3200400"/>
                 <wp:effectExtent l="0" t="0" r="0" b="0"/>
                 <wp:wrapNone/>
                 <wp:docPr id="8" name="Tekstboks 8"/>
@@ -97,7 +486,7 @@
                       <wps:spPr>
                         <a:xfrm>
                           <a:off x="0" y="0"/>
-                          <a:ext cx="2127420" cy="1485900"/>
+                          <a:ext cx="1853599" cy="3200400"/>
                         </a:xfrm>
                         <a:prstGeom prst="rect">
                           <a:avLst/>
@@ -130,8 +519,8 @@
                               <w:tblLook w:val="04A0" w:firstRow="1" w:lastRow="0" w:firstColumn="1" w:lastColumn="0" w:noHBand="0" w:noVBand="1"/>
                             </w:tblPr>
                             <w:tblGrid>
-                              <w:gridCol w:w="715"/>
-                              <w:gridCol w:w="2337"/>
+                              <w:gridCol w:w="709"/>
+                              <w:gridCol w:w="1912"/>
                             </w:tblGrid>
                             <w:tr>
                               <w:tc>
@@ -176,7 +565,6 @@
                             <w:pPr>
                               <w:rPr>
                                 <w:rFonts w:ascii="Verdana" w:hAnsi="Verdana"/>
-                                <w:color w:val="4472C4" w:themeColor="accent1"/>
                                 <w:sz w:val="20"/>
                                 <w:u w:val="single"/>
                               </w:rPr>
@@ -184,11 +572,10 @@
                             <w:r>
                               <w:rPr>
                                 <w:rFonts w:ascii="Verdana" w:hAnsi="Verdana"/>
-                                <w:color w:val="4472C4" w:themeColor="accent1"/>
-                                <w:sz w:val="20"/>
-                                <w:u w:val="single"/>
-                              </w:rPr>
-                              <w:t>Aftenfalk</w:t>
+                                <w:sz w:val="20"/>
+                                <w:u w:val="single"/>
+                              </w:rPr>
+                              <w:t>____________________</w:t>
                             </w:r>
                           </w:p>
                           <w:p>
@@ -207,7 +594,7 @@
                                 <w:sz w:val="20"/>
                                 <w:u w:val="single"/>
                               </w:rPr>
-                              <w:t>Alaskasnipe</w:t>
+                              <w:t>Fjellrype</w:t>
                             </w:r>
                           </w:p>
                           <w:p>
@@ -226,7 +613,7 @@
                                 <w:sz w:val="20"/>
                                 <w:u w:val="single"/>
                               </w:rPr>
-                              <w:t>Alke</w:t>
+                              <w:t>Fjellvåk</w:t>
                             </w:r>
                           </w:p>
                           <w:p>
@@ -238,6 +625,7 @@
                                 <w:u w:val="single"/>
                               </w:rPr>
                             </w:pPr>
+                            <w:proofErr w:type="spellStart"/>
                             <w:r>
                               <w:rPr>
                                 <w:rFonts w:ascii="Verdana" w:hAnsi="Verdana"/>
@@ -245,7 +633,27 @@
                                 <w:sz w:val="20"/>
                                 <w:u w:val="single"/>
                               </w:rPr>
-                              <w:t>Alkekonge</w:t>
+                              <w:t>Fjæreplytt</w:t>
+                            </w:r>
+                            <w:proofErr w:type="spellEnd"/>
+                          </w:p>
+                          <w:p>
+                            <w:pPr>
+                              <w:rPr>
+                                <w:rFonts w:ascii="Verdana" w:hAnsi="Verdana"/>
+                                <w:color w:val="4472C4" w:themeColor="accent1"/>
+                                <w:sz w:val="20"/>
+                                <w:u w:val="single"/>
+                              </w:rPr>
+                            </w:pPr>
+                            <w:r>
+                              <w:rPr>
+                                <w:rFonts w:ascii="Verdana" w:hAnsi="Verdana"/>
+                                <w:color w:val="4472C4" w:themeColor="accent1"/>
+                                <w:sz w:val="20"/>
+                                <w:u w:val="single"/>
+                              </w:rPr>
+                              <w:t>Flaggspett</w:t>
                             </w:r>
                           </w:p>
                           <w:p>
@@ -264,7 +672,121 @@
                                 <w:sz w:val="20"/>
                                 <w:u w:val="single"/>
                               </w:rPr>
-                              <w:t>Båndkorsnebb</w:t>
+                              <w:t>Fossekall</w:t>
+                            </w:r>
+                          </w:p>
+                          <w:p>
+                            <w:pPr>
+                              <w:rPr>
+                                <w:rFonts w:ascii="Verdana" w:hAnsi="Verdana"/>
+                                <w:color w:val="4472C4" w:themeColor="accent1"/>
+                                <w:sz w:val="20"/>
+                                <w:u w:val="single"/>
+                              </w:rPr>
+                            </w:pPr>
+                            <w:r>
+                              <w:rPr>
+                                <w:rFonts w:ascii="Verdana" w:hAnsi="Verdana"/>
+                                <w:color w:val="4472C4" w:themeColor="accent1"/>
+                                <w:sz w:val="20"/>
+                                <w:u w:val="single"/>
+                              </w:rPr>
+                              <w:t>Fuglekonge</w:t>
+                            </w:r>
+                          </w:p>
+                          <w:p>
+                            <w:pPr>
+                              <w:rPr>
+                                <w:rFonts w:ascii="Verdana" w:hAnsi="Verdana"/>
+                                <w:color w:val="4472C4" w:themeColor="accent1"/>
+                                <w:sz w:val="20"/>
+                                <w:u w:val="single"/>
+                              </w:rPr>
+                            </w:pPr>
+                            <w:r>
+                              <w:rPr>
+                                <w:rFonts w:ascii="Verdana" w:hAnsi="Verdana"/>
+                                <w:color w:val="4472C4" w:themeColor="accent1"/>
+                                <w:sz w:val="20"/>
+                                <w:u w:val="single"/>
+                              </w:rPr>
+                              <w:t>Gjøk</w:t>
+                            </w:r>
+                          </w:p>
+                          <w:p>
+                            <w:pPr>
+                              <w:rPr>
+                                <w:rFonts w:ascii="Verdana" w:hAnsi="Verdana"/>
+                                <w:color w:val="4472C4" w:themeColor="accent1"/>
+                                <w:sz w:val="20"/>
+                                <w:u w:val="single"/>
+                              </w:rPr>
+                            </w:pPr>
+                            <w:r>
+                              <w:rPr>
+                                <w:rFonts w:ascii="Verdana" w:hAnsi="Verdana"/>
+                                <w:color w:val="4472C4" w:themeColor="accent1"/>
+                                <w:sz w:val="20"/>
+                                <w:u w:val="single"/>
+                              </w:rPr>
+                              <w:t>Gluttsnipe</w:t>
+                            </w:r>
+                          </w:p>
+                          <w:p>
+                            <w:pPr>
+                              <w:rPr>
+                                <w:rFonts w:ascii="Verdana" w:hAnsi="Verdana"/>
+                                <w:color w:val="4472C4" w:themeColor="accent1"/>
+                                <w:sz w:val="20"/>
+                                <w:u w:val="single"/>
+                              </w:rPr>
+                            </w:pPr>
+                            <w:r>
+                              <w:rPr>
+                                <w:rFonts w:ascii="Verdana" w:hAnsi="Verdana"/>
+                                <w:color w:val="4472C4" w:themeColor="accent1"/>
+                                <w:sz w:val="20"/>
+                                <w:u w:val="single"/>
+                              </w:rPr>
+                              <w:t>Gråfluesnapper</w:t>
+                            </w:r>
+                          </w:p>
+                          <w:p>
+                            <w:pPr>
+                              <w:rPr>
+                                <w:rFonts w:ascii="Verdana" w:hAnsi="Verdana"/>
+                                <w:color w:val="4472C4" w:themeColor="accent1"/>
+                                <w:sz w:val="20"/>
+                                <w:u w:val="single"/>
+                              </w:rPr>
+                            </w:pPr>
+                            <w:r>
+                              <w:rPr>
+                                <w:rFonts w:ascii="Verdana" w:hAnsi="Verdana"/>
+                                <w:color w:val="4472C4" w:themeColor="accent1"/>
+                                <w:sz w:val="20"/>
+                                <w:u w:val="single"/>
+                              </w:rPr>
+                              <w:t>Grågås</w:t>
+                            </w:r>
+                          </w:p>
+                          <w:p>
+                            <w:pPr>
+                              <w:rPr>
+                                <w:rFonts w:ascii="Verdana" w:hAnsi="Verdana"/>
+                                <w:color w:val="4472C4" w:themeColor="accent1"/>
+                                <w:sz w:val="20"/>
+                                <w:u w:val="single"/>
+                              </w:rPr>
+                            </w:pPr>
+                            <w:r>
+                              <w:rPr>
+                                <w:rFonts w:ascii="Verdana" w:hAnsi="Verdana"/>
+                                <w:color w:val="4472C4" w:themeColor="accent1"/>
+                                <w:sz w:val="20"/>
+                                <w:u w:val="single"/>
+                              </w:rPr>
+                              <w:t>Gråhegre</w:t>
                             </w:r>
                           </w:p>
                         </w:txbxContent>
@@ -289,11 +811,7 @@
           </mc:Choice>
           <mc:Fallback>
             <w:pict>
-              <v:shapetype w14:anchorId="29555B7C" id="_x0000_t202" coordsize="21600,21600" o:spt="202" path="m,l,21600r21600,l21600,xe">
-                <v:stroke joinstyle="miter"/>
-                <v:path gradientshapeok="t" o:connecttype="rect"/>
-              </v:shapetype>
-              <v:shape id="Tekstboks 8" o:spid="_x0000_s1026" type="#_x0000_t202" style="position:absolute;margin-left:220.4pt;margin-top:177.4pt;width:167.5pt;height:117pt;z-index:251679744;visibility:visible;mso-wrap-style:square;mso-width-percent:0;mso-height-percent:0;mso-wrap-distance-left:9pt;mso-wrap-distance-top:0;mso-wrap-distance-right:9pt;mso-wrap-distance-bottom:0;mso-position-horizontal:absolute;mso-position-horizontal-relative:text;mso-position-vertical:absolute;mso-position-vertical-relative:text;mso-width-percent:0;mso-height-percent:0;mso-width-relative:margin;mso-height-relative:margin;v-text-anchor:top" o:gfxdata="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" filled="f" stroked="f">
+              <v:shape w14:anchorId="29555B7C" id="Tekstboks 8" o:spid="_x0000_s1028" type="#_x0000_t202" style="position:absolute;margin-left:25.15pt;margin-top:183.4pt;width:145.95pt;height:252pt;z-index:251688960;visibility:visible;mso-wrap-style:square;mso-width-percent:0;mso-height-percent:0;mso-wrap-distance-left:9pt;mso-wrap-distance-top:0;mso-wrap-distance-right:9pt;mso-wrap-distance-bottom:0;mso-position-horizontal:absolute;mso-position-horizontal-relative:text;mso-position-vertical:absolute;mso-position-vertical-relative:text;mso-width-percent:0;mso-height-percent:0;mso-width-relative:margin;mso-height-relative:margin;v-text-anchor:top" o:gfxdata="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" filled="f" stroked="f">
                 <v:textbox>
                   <w:txbxContent>
                     <w:tbl>
@@ -303,8 +821,8 @@
                         <w:tblLook w:val="04A0" w:firstRow="1" w:lastRow="0" w:firstColumn="1" w:lastColumn="0" w:noHBand="0" w:noVBand="1"/>
                       </w:tblPr>
                       <w:tblGrid>
-                        <w:gridCol w:w="715"/>
-                        <w:gridCol w:w="2337"/>
+                        <w:gridCol w:w="709"/>
+                        <w:gridCol w:w="1912"/>
                       </w:tblGrid>
                       <w:tr>
                         <w:tc>
@@ -349,7 +867,6 @@
                       <w:pPr>
                         <w:rPr>
                           <w:rFonts w:ascii="Verdana" w:hAnsi="Verdana"/>
-                          <w:color w:val="4472C4" w:themeColor="accent1"/>
                           <w:sz w:val="20"/>
                           <w:u w:val="single"/>
                         </w:rPr>
@@ -357,11 +874,10 @@
                       <w:r>
                         <w:rPr>
                           <w:rFonts w:ascii="Verdana" w:hAnsi="Verdana"/>
-                          <w:color w:val="4472C4" w:themeColor="accent1"/>
-                          <w:sz w:val="20"/>
-                          <w:u w:val="single"/>
-                        </w:rPr>
-                        <w:t>Aftenfalk</w:t>
+                          <w:sz w:val="20"/>
+                          <w:u w:val="single"/>
+                        </w:rPr>
+                        <w:t>____________________</w:t>
                       </w:r>
                     </w:p>
                     <w:p>
@@ -380,7 +896,7 @@
                           <w:sz w:val="20"/>
                           <w:u w:val="single"/>
                         </w:rPr>
-                        <w:t>Alaskasnipe</w:t>
+                        <w:t>Fjellrype</w:t>
                       </w:r>
                     </w:p>
                     <w:p>
@@ -399,7 +915,7 @@
                           <w:sz w:val="20"/>
                           <w:u w:val="single"/>
                         </w:rPr>
-                        <w:t>Alke</w:t>
+                        <w:t>Fjellvåk</w:t>
                       </w:r>
                     </w:p>
                     <w:p>
@@ -411,6 +927,7 @@
                           <w:u w:val="single"/>
                         </w:rPr>
                       </w:pPr>
+                      <w:proofErr w:type="spellStart"/>
                       <w:r>
                         <w:rPr>
                           <w:rFonts w:ascii="Verdana" w:hAnsi="Verdana"/>
@@ -418,7 +935,27 @@
                           <w:sz w:val="20"/>
                           <w:u w:val="single"/>
                         </w:rPr>
-                        <w:t>Alkekonge</w:t>
+                        <w:t>Fjæreplytt</w:t>
+                      </w:r>
+                      <w:proofErr w:type="spellEnd"/>
+                    </w:p>
+                    <w:p>
+                      <w:pPr>
+                        <w:rPr>
+                          <w:rFonts w:ascii="Verdana" w:hAnsi="Verdana"/>
+                          <w:color w:val="4472C4" w:themeColor="accent1"/>
+                          <w:sz w:val="20"/>
+                          <w:u w:val="single"/>
+                        </w:rPr>
+                      </w:pPr>
+                      <w:r>
+                        <w:rPr>
+                          <w:rFonts w:ascii="Verdana" w:hAnsi="Verdana"/>
+                          <w:color w:val="4472C4" w:themeColor="accent1"/>
+                          <w:sz w:val="20"/>
+                          <w:u w:val="single"/>
+                        </w:rPr>
+                        <w:t>Flaggspett</w:t>
                       </w:r>
                     </w:p>
                     <w:p>
@@ -437,7 +974,121 @@
                           <w:sz w:val="20"/>
                           <w:u w:val="single"/>
                         </w:rPr>
-                        <w:t>Båndkorsnebb</w:t>
+                        <w:t>Fossekall</w:t>
+                      </w:r>
+                    </w:p>
+                    <w:p>
+                      <w:pPr>
+                        <w:rPr>
+                          <w:rFonts w:ascii="Verdana" w:hAnsi="Verdana"/>
+                          <w:color w:val="4472C4" w:themeColor="accent1"/>
+                          <w:sz w:val="20"/>
+                          <w:u w:val="single"/>
+                        </w:rPr>
+                      </w:pPr>
+                      <w:r>
+                        <w:rPr>
+                          <w:rFonts w:ascii="Verdana" w:hAnsi="Verdana"/>
+                          <w:color w:val="4472C4" w:themeColor="accent1"/>
+                          <w:sz w:val="20"/>
+                          <w:u w:val="single"/>
+                        </w:rPr>
+                        <w:t>Fuglekonge</w:t>
+                      </w:r>
+                    </w:p>
+                    <w:p>
+                      <w:pPr>
+                        <w:rPr>
+                          <w:rFonts w:ascii="Verdana" w:hAnsi="Verdana"/>
+                          <w:color w:val="4472C4" w:themeColor="accent1"/>
+                          <w:sz w:val="20"/>
+                          <w:u w:val="single"/>
+                        </w:rPr>
+                      </w:pPr>
+                      <w:r>
+                        <w:rPr>
+                          <w:rFonts w:ascii="Verdana" w:hAnsi="Verdana"/>
+                          <w:color w:val="4472C4" w:themeColor="accent1"/>
+                          <w:sz w:val="20"/>
+                          <w:u w:val="single"/>
+                        </w:rPr>
+                        <w:t>Gjøk</w:t>
+                      </w:r>
+                    </w:p>
+                    <w:p>
+                      <w:pPr>
+                        <w:rPr>
+                          <w:rFonts w:ascii="Verdana" w:hAnsi="Verdana"/>
+                          <w:color w:val="4472C4" w:themeColor="accent1"/>
+                          <w:sz w:val="20"/>
+                          <w:u w:val="single"/>
+                        </w:rPr>
+                      </w:pPr>
+                      <w:r>
+                        <w:rPr>
+                          <w:rFonts w:ascii="Verdana" w:hAnsi="Verdana"/>
+                          <w:color w:val="4472C4" w:themeColor="accent1"/>
+                          <w:sz w:val="20"/>
+                          <w:u w:val="single"/>
+                        </w:rPr>
+                        <w:t>Gluttsnipe</w:t>
+                      </w:r>
+                    </w:p>
+                    <w:p>
+                      <w:pPr>
+                        <w:rPr>
+                          <w:rFonts w:ascii="Verdana" w:hAnsi="Verdana"/>
+                          <w:color w:val="4472C4" w:themeColor="accent1"/>
+                          <w:sz w:val="20"/>
+                          <w:u w:val="single"/>
+                        </w:rPr>
+                      </w:pPr>
+                      <w:r>
+                        <w:rPr>
+                          <w:rFonts w:ascii="Verdana" w:hAnsi="Verdana"/>
+                          <w:color w:val="4472C4" w:themeColor="accent1"/>
+                          <w:sz w:val="20"/>
+                          <w:u w:val="single"/>
+                        </w:rPr>
+                        <w:t>Gråfluesnapper</w:t>
+                      </w:r>
+                    </w:p>
+                    <w:p>
+                      <w:pPr>
+                        <w:rPr>
+                          <w:rFonts w:ascii="Verdana" w:hAnsi="Verdana"/>
+                          <w:color w:val="4472C4" w:themeColor="accent1"/>
+                          <w:sz w:val="20"/>
+                          <w:u w:val="single"/>
+                        </w:rPr>
+                      </w:pPr>
+                      <w:r>
+                        <w:rPr>
+                          <w:rFonts w:ascii="Verdana" w:hAnsi="Verdana"/>
+                          <w:color w:val="4472C4" w:themeColor="accent1"/>
+                          <w:sz w:val="20"/>
+                          <w:u w:val="single"/>
+                        </w:rPr>
+                        <w:t>Grågås</w:t>
+                      </w:r>
+                    </w:p>
+                    <w:p>
+                      <w:pPr>
+                        <w:rPr>
+                          <w:rFonts w:ascii="Verdana" w:hAnsi="Verdana"/>
+                          <w:color w:val="4472C4" w:themeColor="accent1"/>
+                          <w:sz w:val="20"/>
+                          <w:u w:val="single"/>
+                        </w:rPr>
+                      </w:pPr>
+                      <w:r>
+                        <w:rPr>
+                          <w:rFonts w:ascii="Verdana" w:hAnsi="Verdana"/>
+                          <w:color w:val="4472C4" w:themeColor="accent1"/>
+                          <w:sz w:val="20"/>
+                          <w:u w:val="single"/>
+                        </w:rPr>
+                        <w:t>Gråhegre</w:t>
                       </w:r>
                     </w:p>
                   </w:txbxContent>
@@ -454,7 +1105,575 @@
         <mc:AlternateContent>
           <mc:Choice Requires="wps">
             <w:drawing>
-              <wp:anchor distT="0" distB="0" distL="114300" distR="114300" simplePos="0" relativeHeight="251665408" behindDoc="0" locked="0" layoutInCell="1" allowOverlap="1" wp14:anchorId="5FB6ED40" wp14:editId="5D6ADE66">
+              <wp:anchor distT="0" distB="0" distL="114300" distR="114300" simplePos="0" relativeHeight="251687936" behindDoc="0" locked="0" layoutInCell="1" allowOverlap="1" wp14:anchorId="52BD1D40" wp14:editId="7493A742">
+                <wp:simplePos x="0" y="0"/>
+                <wp:positionH relativeFrom="column">
+                  <wp:posOffset>167005</wp:posOffset>
+                </wp:positionH>
+                <wp:positionV relativeFrom="paragraph">
+                  <wp:posOffset>2291080</wp:posOffset>
+                </wp:positionV>
+                <wp:extent cx="2279650" cy="3343275"/>
+                <wp:effectExtent l="0" t="0" r="6350" b="9525"/>
+                <wp:wrapNone/>
+                <wp:docPr id="2" name="Rektangel 2"/>
+                <wp:cNvGraphicFramePr/>
+                <a:graphic xmlns:a="http://schemas.openxmlformats.org/drawingml/2006/main">
+                  <a:graphicData uri="http://schemas.microsoft.com/office/word/2010/wordprocessingShape">
+                    <wps:wsp>
+                      <wps:cNvSpPr/>
+                      <wps:spPr>
+                        <a:xfrm>
+                          <a:off x="0" y="0"/>
+                          <a:ext cx="2279650" cy="3343275"/>
+                        </a:xfrm>
+                        <a:prstGeom prst="rect">
+                          <a:avLst/>
+                        </a:prstGeom>
+                        <a:solidFill>
+                          <a:srgbClr val="D6DCE5">
+                            <a:alpha val="94902"/>
+                          </a:srgbClr>
+                        </a:solidFill>
+                        <a:ln>
+                          <a:noFill/>
+                        </a:ln>
+                      </wps:spPr>
+                      <wps:style>
+                        <a:lnRef idx="0">
+                          <a:scrgbClr r="0" g="0" b="0"/>
+                        </a:lnRef>
+                        <a:fillRef idx="0">
+                          <a:scrgbClr r="0" g="0" b="0"/>
+                        </a:fillRef>
+                        <a:effectRef idx="0">
+                          <a:scrgbClr r="0" g="0" b="0"/>
+                        </a:effectRef>
+                        <a:fontRef idx="minor">
+                          <a:schemeClr val="lt1"/>
+                        </a:fontRef>
+                      </wps:style>
+                      <wps:bodyPr rot="0" spcFirstLastPara="0" vertOverflow="overflow" horzOverflow="overflow" vert="horz" wrap="square" lIns="91440" tIns="45720" rIns="91440" bIns="45720" numCol="1" spcCol="0" rtlCol="0" fromWordArt="0" anchor="ctr" anchorCtr="0" forceAA="0" compatLnSpc="1">
+                        <a:prstTxWarp prst="textNoShape">
+                          <a:avLst/>
+                        </a:prstTxWarp>
+                        <a:noAutofit/>
+                      </wps:bodyPr>
+                    </wps:wsp>
+                  </a:graphicData>
+                </a:graphic>
+                <wp14:sizeRelH relativeFrom="margin">
+                  <wp14:pctWidth>0</wp14:pctWidth>
+                </wp14:sizeRelH>
+                <wp14:sizeRelV relativeFrom="margin">
+                  <wp14:pctHeight>0</wp14:pctHeight>
+                </wp14:sizeRelV>
+              </wp:anchor>
+            </w:drawing>
+          </mc:Choice>
+          <mc:Fallback>
+            <w:pict>
+              <v:rect w14:anchorId="6E0178B0" id="Rektangel 2" o:spid="_x0000_s1026" style="position:absolute;margin-left:13.15pt;margin-top:180.4pt;width:179.5pt;height:263.25pt;z-index:251687936;visibility:visible;mso-wrap-style:square;mso-width-percent:0;mso-height-percent:0;mso-wrap-distance-left:9pt;mso-wrap-distance-top:0;mso-wrap-distance-right:9pt;mso-wrap-distance-bottom:0;mso-position-horizontal:absolute;mso-position-horizontal-relative:text;mso-position-vertical:absolute;mso-position-vertical-relative:text;mso-width-percent:0;mso-height-percent:0;mso-width-relative:margin;mso-height-relative:margin;v-text-anchor:middle" o:gfxdata="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" fillcolor="#d6dce5" stroked="f">
+                <v:fill opacity="62194f"/>
+              </v:rect>
+            </w:pict>
+          </mc:Fallback>
+        </mc:AlternateContent>
+      </w:r>
+      <w:r>
+        <w:rPr>
+          <w:noProof/>
+        </w:rPr>
+        <mc:AlternateContent>
+          <mc:Choice Requires="wps">
+            <w:drawing>
+              <wp:anchor distT="0" distB="0" distL="114300" distR="114300" simplePos="0" relativeHeight="251685888" behindDoc="0" locked="0" layoutInCell="1" allowOverlap="1" wp14:anchorId="307C2A13" wp14:editId="272597D6">
+                <wp:simplePos x="0" y="0"/>
+                <wp:positionH relativeFrom="margin">
+                  <wp:align>right</wp:align>
+                </wp:positionH>
+                <wp:positionV relativeFrom="paragraph">
+                  <wp:posOffset>2900680</wp:posOffset>
+                </wp:positionV>
+                <wp:extent cx="2141855" cy="1485900"/>
+                <wp:effectExtent l="0" t="0" r="0" b="0"/>
+                <wp:wrapNone/>
+                <wp:docPr id="3" name="Rektangel 3"/>
+                <wp:cNvGraphicFramePr/>
+                <a:graphic xmlns:a="http://schemas.openxmlformats.org/drawingml/2006/main">
+                  <a:graphicData uri="http://schemas.microsoft.com/office/word/2010/wordprocessingShape">
+                    <wps:wsp>
+                      <wps:cNvSpPr/>
+                      <wps:spPr>
+                        <a:xfrm>
+                          <a:off x="0" y="0"/>
+                          <a:ext cx="2141855" cy="1485900"/>
+                        </a:xfrm>
+                        <a:prstGeom prst="rect">
+                          <a:avLst/>
+                        </a:prstGeom>
+                        <a:solidFill>
+                          <a:srgbClr val="D6DCE5">
+                            <a:alpha val="94902"/>
+                          </a:srgbClr>
+                        </a:solidFill>
+                        <a:ln>
+                          <a:noFill/>
+                        </a:ln>
+                      </wps:spPr>
+                      <wps:style>
+                        <a:lnRef idx="0">
+                          <a:scrgbClr r="0" g="0" b="0"/>
+                        </a:lnRef>
+                        <a:fillRef idx="0">
+                          <a:scrgbClr r="0" g="0" b="0"/>
+                        </a:fillRef>
+                        <a:effectRef idx="0">
+                          <a:scrgbClr r="0" g="0" b="0"/>
+                        </a:effectRef>
+                        <a:fontRef idx="minor">
+                          <a:schemeClr val="lt1"/>
+                        </a:fontRef>
+                      </wps:style>
+                      <wps:bodyPr rot="0" spcFirstLastPara="0" vertOverflow="overflow" horzOverflow="overflow" vert="horz" wrap="square" lIns="91440" tIns="45720" rIns="91440" bIns="45720" numCol="1" spcCol="0" rtlCol="0" fromWordArt="0" anchor="ctr" anchorCtr="0" forceAA="0" compatLnSpc="1">
+                        <a:prstTxWarp prst="textNoShape">
+                          <a:avLst/>
+                        </a:prstTxWarp>
+                        <a:noAutofit/>
+                      </wps:bodyPr>
+                    </wps:wsp>
+                  </a:graphicData>
+                </a:graphic>
+                <wp14:sizeRelH relativeFrom="margin">
+                  <wp14:pctWidth>0</wp14:pctWidth>
+                </wp14:sizeRelH>
+                <wp14:sizeRelV relativeFrom="margin">
+                  <wp14:pctHeight>0</wp14:pctHeight>
+                </wp14:sizeRelV>
+              </wp:anchor>
+            </w:drawing>
+          </mc:Choice>
+          <mc:Fallback>
+            <w:pict>
+              <v:rect w14:anchorId="44D2BF2F" id="Rektangel 3" o:spid="_x0000_s1026" style="position:absolute;margin-left:117.45pt;margin-top:228.4pt;width:168.65pt;height:117pt;z-index:251685888;visibility:visible;mso-wrap-style:square;mso-width-percent:0;mso-height-percent:0;mso-wrap-distance-left:9pt;mso-wrap-distance-top:0;mso-wrap-distance-right:9pt;mso-wrap-distance-bottom:0;mso-position-horizontal:right;mso-position-horizontal-relative:margin;mso-position-vertical:absolute;mso-position-vertical-relative:text;mso-width-percent:0;mso-height-percent:0;mso-width-relative:margin;mso-height-relative:margin;v-text-anchor:middle" o:gfxdata="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" fillcolor="#d6dce5" stroked="f">
+                <v:fill opacity="62194f"/>
+                <w10:wrap anchorx="margin"/>
+              </v:rect>
+            </w:pict>
+          </mc:Fallback>
+        </mc:AlternateContent>
+      </w:r>
+      <w:r>
+        <w:rPr>
+          <w:noProof/>
+        </w:rPr>
+        <mc:AlternateContent>
+          <mc:Choice Requires="wps">
+            <w:drawing>
+              <wp:anchor distT="0" distB="0" distL="114300" distR="114300" simplePos="0" relativeHeight="251686912" behindDoc="0" locked="0" layoutInCell="1" allowOverlap="1" wp14:anchorId="0D4F264A" wp14:editId="0180C402">
+                <wp:simplePos x="0" y="0"/>
+                <wp:positionH relativeFrom="margin">
+                  <wp:align>right</wp:align>
+                </wp:positionH>
+                <wp:positionV relativeFrom="paragraph">
+                  <wp:posOffset>2929255</wp:posOffset>
+                </wp:positionV>
+                <wp:extent cx="1906780" cy="1485900"/>
+                <wp:effectExtent l="0" t="0" r="0" b="0"/>
+                <wp:wrapNone/>
+                <wp:docPr id="7" name="Tekstboks 7"/>
+                <wp:cNvGraphicFramePr/>
+                <a:graphic xmlns:a="http://schemas.openxmlformats.org/drawingml/2006/main">
+                  <a:graphicData uri="http://schemas.microsoft.com/office/word/2010/wordprocessingShape">
+                    <wps:wsp>
+                      <wps:cNvSpPr txBox="1"/>
+                      <wps:spPr>
+                        <a:xfrm>
+                          <a:off x="0" y="0"/>
+                          <a:ext cx="1906780" cy="1485900"/>
+                        </a:xfrm>
+                        <a:prstGeom prst="rect">
+                          <a:avLst/>
+                        </a:prstGeom>
+                        <a:noFill/>
+                        <a:ln>
+                          <a:noFill/>
+                        </a:ln>
+                      </wps:spPr>
+                      <wps:style>
+                        <a:lnRef idx="0">
+                          <a:scrgbClr r="0" g="0" b="0"/>
+                        </a:lnRef>
+                        <a:fillRef idx="0">
+                          <a:scrgbClr r="0" g="0" b="0"/>
+                        </a:fillRef>
+                        <a:effectRef idx="0">
+                          <a:scrgbClr r="0" g="0" b="0"/>
+                        </a:effectRef>
+                        <a:fontRef idx="minor">
+                          <a:schemeClr val="dk1"/>
+                        </a:fontRef>
+                      </wps:style>
+                      <wps:txbx>
+                        <w:txbxContent>
+                          <w:p>
+                            <w:pPr>
+                              <w:rPr>
+                                <w:rFonts w:ascii="Verdana" w:hAnsi="Verdana"/>
+                                <w:sz w:val="24"/>
+                              </w:rPr>
+                            </w:pPr>
+                            <w:r>
+                              <w:rPr>
+                                <w:rFonts w:ascii="Verdana" w:hAnsi="Verdana"/>
+                                <w:sz w:val="24"/>
+                              </w:rPr>
+                              <w:t>Mest populære fugler:</w:t>
+                            </w:r>
+                          </w:p>
+                          <w:p>
+                            <w:pPr>
+                              <w:rPr>
+                                <w:rFonts w:ascii="Verdana" w:hAnsi="Verdana"/>
+                                <w:color w:val="4472C4" w:themeColor="accent1"/>
+                                <w:sz w:val="20"/>
+                                <w:szCs w:val="20"/>
+                                <w:u w:val="single"/>
+                              </w:rPr>
+                            </w:pPr>
+                            <w:r>
+                              <w:rPr>
+                                <w:rFonts w:ascii="Verdana" w:hAnsi="Verdana"/>
+                                <w:color w:val="4472C4" w:themeColor="accent1"/>
+                                <w:sz w:val="20"/>
+                                <w:szCs w:val="20"/>
+                                <w:u w:val="single"/>
+                              </w:rPr>
+                              <w:t>Papegøye</w:t>
+                            </w:r>
+                          </w:p>
+                          <w:p>
+                            <w:pPr>
+                              <w:rPr>
+                                <w:rFonts w:ascii="Verdana" w:hAnsi="Verdana"/>
+                                <w:color w:val="4472C4" w:themeColor="accent1"/>
+                                <w:sz w:val="20"/>
+                                <w:szCs w:val="20"/>
+                                <w:u w:val="single"/>
+                              </w:rPr>
+                            </w:pPr>
+                            <w:r>
+                              <w:rPr>
+                                <w:rFonts w:ascii="Verdana" w:hAnsi="Verdana"/>
+                                <w:color w:val="4472C4" w:themeColor="accent1"/>
+                                <w:sz w:val="20"/>
+                                <w:szCs w:val="20"/>
+                                <w:u w:val="single"/>
+                              </w:rPr>
+                              <w:t>Ørn</w:t>
+                            </w:r>
+                          </w:p>
+                          <w:p>
+                            <w:pPr>
+                              <w:rPr>
+                                <w:rFonts w:ascii="Verdana" w:hAnsi="Verdana"/>
+                                <w:color w:val="4472C4" w:themeColor="accent1"/>
+                                <w:sz w:val="20"/>
+                                <w:szCs w:val="20"/>
+                                <w:u w:val="single"/>
+                              </w:rPr>
+                            </w:pPr>
+                            <w:r>
+                              <w:rPr>
+                                <w:rFonts w:ascii="Verdana" w:hAnsi="Verdana"/>
+                                <w:color w:val="4472C4" w:themeColor="accent1"/>
+                                <w:sz w:val="20"/>
+                                <w:szCs w:val="20"/>
+                                <w:u w:val="single"/>
+                              </w:rPr>
+                              <w:t>Måse</w:t>
+                            </w:r>
+                          </w:p>
+                          <w:p>
+                            <w:pPr>
+                              <w:rPr>
+                                <w:rFonts w:ascii="Verdana" w:hAnsi="Verdana"/>
+                                <w:color w:val="4472C4" w:themeColor="accent1"/>
+                                <w:sz w:val="20"/>
+                                <w:szCs w:val="20"/>
+                                <w:u w:val="single"/>
+                              </w:rPr>
+                            </w:pPr>
+                            <w:r>
+                              <w:rPr>
+                                <w:rFonts w:ascii="Verdana" w:hAnsi="Verdana"/>
+                                <w:color w:val="4472C4" w:themeColor="accent1"/>
+                                <w:sz w:val="20"/>
+                                <w:szCs w:val="20"/>
+                                <w:u w:val="single"/>
+                              </w:rPr>
+                              <w:t>Rype</w:t>
+                            </w:r>
+                          </w:p>
+                          <w:p>
+                            <w:pPr>
+                              <w:rPr>
+                                <w:rFonts w:ascii="Verdana" w:hAnsi="Verdana"/>
+                                <w:sz w:val="20"/>
+                                <w:szCs w:val="20"/>
+                              </w:rPr>
+                            </w:pPr>
+                          </w:p>
+                          <w:p>
+                            <w:pPr>
+                              <w:rPr>
+                                <w:rFonts w:ascii="Verdana" w:hAnsi="Verdana"/>
+                                <w:sz w:val="20"/>
+                                <w:u w:val="single"/>
+                              </w:rPr>
+                            </w:pPr>
+                          </w:p>
+                          <w:p>
+                            <w:pPr>
+                              <w:rPr>
+                                <w:sz w:val="20"/>
+                                <w:u w:val="single"/>
+                              </w:rPr>
+                            </w:pPr>
+                          </w:p>
+                        </w:txbxContent>
+                      </wps:txbx>
+                      <wps:bodyPr rot="0" spcFirstLastPara="0" vertOverflow="overflow" horzOverflow="overflow" vert="horz" wrap="square" lIns="91440" tIns="45720" rIns="91440" bIns="45720" numCol="1" spcCol="0" rtlCol="0" fromWordArt="0" anchor="t" anchorCtr="0" forceAA="0" compatLnSpc="1">
+                        <a:prstTxWarp prst="textNoShape">
+                          <a:avLst/>
+                        </a:prstTxWarp>
+                        <a:noAutofit/>
+                      </wps:bodyPr>
+                    </wps:wsp>
+                  </a:graphicData>
+                </a:graphic>
+                <wp14:sizeRelH relativeFrom="margin">
+                  <wp14:pctWidth>0</wp14:pctWidth>
+                </wp14:sizeRelH>
+                <wp14:sizeRelV relativeFrom="margin">
+                  <wp14:pctHeight>0</wp14:pctHeight>
+                </wp14:sizeRelV>
+              </wp:anchor>
+            </w:drawing>
+          </mc:Choice>
+          <mc:Fallback>
+            <w:pict>
+              <v:shape w14:anchorId="0D4F264A" id="Tekstboks 7" o:spid="_x0000_s1029" type="#_x0000_t202" style="position:absolute;margin-left:98.95pt;margin-top:230.65pt;width:150.15pt;height:117pt;z-index:251686912;visibility:visible;mso-wrap-style:square;mso-width-percent:0;mso-height-percent:0;mso-wrap-distance-left:9pt;mso-wrap-distance-top:0;mso-wrap-distance-right:9pt;mso-wrap-distance-bottom:0;mso-position-horizontal:right;mso-position-horizontal-relative:margin;mso-position-vertical:absolute;mso-position-vertical-relative:text;mso-width-percent:0;mso-height-percent:0;mso-width-relative:margin;mso-height-relative:margin;v-text-anchor:top" o:gfxdata="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" filled="f" stroked="f">
+                <v:textbox>
+                  <w:txbxContent>
+                    <w:p>
+                      <w:pPr>
+                        <w:rPr>
+                          <w:rFonts w:ascii="Verdana" w:hAnsi="Verdana"/>
+                          <w:sz w:val="24"/>
+                        </w:rPr>
+                      </w:pPr>
+                      <w:r>
+                        <w:rPr>
+                          <w:rFonts w:ascii="Verdana" w:hAnsi="Verdana"/>
+                          <w:sz w:val="24"/>
+                        </w:rPr>
+                        <w:t>Mest populære fugler:</w:t>
+                      </w:r>
+                    </w:p>
+                    <w:p>
+                      <w:pPr>
+                        <w:rPr>
+                          <w:rFonts w:ascii="Verdana" w:hAnsi="Verdana"/>
+                          <w:color w:val="4472C4" w:themeColor="accent1"/>
+                          <w:sz w:val="20"/>
+                          <w:szCs w:val="20"/>
+                          <w:u w:val="single"/>
+                        </w:rPr>
+                      </w:pPr>
+                      <w:r>
+                        <w:rPr>
+                          <w:rFonts w:ascii="Verdana" w:hAnsi="Verdana"/>
+                          <w:color w:val="4472C4" w:themeColor="accent1"/>
+                          <w:sz w:val="20"/>
+                          <w:szCs w:val="20"/>
+                          <w:u w:val="single"/>
+                        </w:rPr>
+                        <w:t>Papegøye</w:t>
+                      </w:r>
+                    </w:p>
+                    <w:p>
+                      <w:pPr>
+                        <w:rPr>
+                          <w:rFonts w:ascii="Verdana" w:hAnsi="Verdana"/>
+                          <w:color w:val="4472C4" w:themeColor="accent1"/>
+                          <w:sz w:val="20"/>
+                          <w:szCs w:val="20"/>
+                          <w:u w:val="single"/>
+                        </w:rPr>
+                      </w:pPr>
+                      <w:r>
+                        <w:rPr>
+                          <w:rFonts w:ascii="Verdana" w:hAnsi="Verdana"/>
+                          <w:color w:val="4472C4" w:themeColor="accent1"/>
+                          <w:sz w:val="20"/>
+                          <w:szCs w:val="20"/>
+                          <w:u w:val="single"/>
+                        </w:rPr>
+                        <w:t>Ørn</w:t>
+                      </w:r>
+                    </w:p>
+                    <w:p>
+                      <w:pPr>
+                        <w:rPr>
+                          <w:rFonts w:ascii="Verdana" w:hAnsi="Verdana"/>
+                          <w:color w:val="4472C4" w:themeColor="accent1"/>
+                          <w:sz w:val="20"/>
+                          <w:szCs w:val="20"/>
+                          <w:u w:val="single"/>
+                        </w:rPr>
+                      </w:pPr>
+                      <w:r>
+                        <w:rPr>
+                          <w:rFonts w:ascii="Verdana" w:hAnsi="Verdana"/>
+                          <w:color w:val="4472C4" w:themeColor="accent1"/>
+                          <w:sz w:val="20"/>
+                          <w:szCs w:val="20"/>
+                          <w:u w:val="single"/>
+                        </w:rPr>
+                        <w:t>Måse</w:t>
+                      </w:r>
+                    </w:p>
+                    <w:p>
+                      <w:pPr>
+                        <w:rPr>
+                          <w:rFonts w:ascii="Verdana" w:hAnsi="Verdana"/>
+                          <w:color w:val="4472C4" w:themeColor="accent1"/>
+                          <w:sz w:val="20"/>
+                          <w:szCs w:val="20"/>
+                          <w:u w:val="single"/>
+                        </w:rPr>
+                      </w:pPr>
+                      <w:r>
+                        <w:rPr>
+                          <w:rFonts w:ascii="Verdana" w:hAnsi="Verdana"/>
+                          <w:color w:val="4472C4" w:themeColor="accent1"/>
+                          <w:sz w:val="20"/>
+                          <w:szCs w:val="20"/>
+                          <w:u w:val="single"/>
+                        </w:rPr>
+                        <w:t>Rype</w:t>
+                      </w:r>
+                    </w:p>
+                    <w:p>
+                      <w:pPr>
+                        <w:rPr>
+                          <w:rFonts w:ascii="Verdana" w:hAnsi="Verdana"/>
+                          <w:sz w:val="20"/>
+                          <w:szCs w:val="20"/>
+                        </w:rPr>
+                      </w:pPr>
+                    </w:p>
+                    <w:p>
+                      <w:pPr>
+                        <w:rPr>
+                          <w:rFonts w:ascii="Verdana" w:hAnsi="Verdana"/>
+                          <w:sz w:val="20"/>
+                          <w:u w:val="single"/>
+                        </w:rPr>
+                      </w:pPr>
+                    </w:p>
+                    <w:p>
+                      <w:pPr>
+                        <w:rPr>
+                          <w:sz w:val="20"/>
+                          <w:u w:val="single"/>
+                        </w:rPr>
+                      </w:pPr>
+                    </w:p>
+                  </w:txbxContent>
+                </v:textbox>
+                <w10:wrap anchorx="margin"/>
+              </v:shape>
+            </w:pict>
+          </mc:Fallback>
+        </mc:AlternateContent>
+      </w:r>
+      <w:r>
+        <w:rPr>
+          <w:noProof/>
+        </w:rPr>
+        <w:drawing>
+          <wp:anchor distT="0" distB="0" distL="114300" distR="114300" simplePos="0" relativeHeight="251684351" behindDoc="0" locked="0" layoutInCell="1" allowOverlap="1" wp14:anchorId="523601CE" wp14:editId="1A17E479">
+            <wp:simplePos x="0" y="0"/>
+            <wp:positionH relativeFrom="margin">
+              <wp:align>right</wp:align>
+            </wp:positionH>
+            <wp:positionV relativeFrom="paragraph">
+              <wp:posOffset>2195881</wp:posOffset>
+            </wp:positionV>
+            <wp:extent cx="5760084" cy="3619500"/>
+            <wp:effectExtent l="0" t="0" r="0" b="0"/>
+            <wp:wrapNone/>
+            <wp:docPr id="18" name="Bilde 18"/>
+            <wp:cNvGraphicFramePr>
+              <a:graphicFrameLocks xmlns:a="http://schemas.openxmlformats.org/drawingml/2006/main" noChangeAspect="1"/>
+            </wp:cNvGraphicFramePr>
+            <a:graphic xmlns:a="http://schemas.openxmlformats.org/drawingml/2006/main">
+              <a:graphicData uri="http://schemas.openxmlformats.org/drawingml/2006/picture">
+                <pic:pic xmlns:pic="http://schemas.openxmlformats.org/drawingml/2006/picture">
+                  <pic:nvPicPr>
+                    <pic:cNvPr id="0" name="Picture 5"/>
+                    <pic:cNvPicPr>
+                      <a:picLocks noChangeAspect="1" noChangeArrowheads="1"/>
+                    </pic:cNvPicPr>
+                  </pic:nvPicPr>
+                  <pic:blipFill rotWithShape="1">
+                    <a:blip r:embed="rId8" cstate="print">
+                      <a:extLst>
+                        <a:ext uri="{28A0092B-C50C-407E-A947-70E740481C1C}">
+                          <a14:useLocalDpi xmlns:a14="http://schemas.microsoft.com/office/drawing/2010/main" val="0"/>
+                        </a:ext>
+                      </a:extLst>
+                    </a:blip>
+                    <a:srcRect t="8818" b="7419"/>
+                    <a:stretch/>
+                  </pic:blipFill>
+                  <pic:spPr bwMode="auto">
+                    <a:xfrm>
+                      <a:off x="0" y="0"/>
+                      <a:ext cx="5760160" cy="3619548"/>
+                    </a:xfrm>
+                    <a:prstGeom prst="rect">
+                      <a:avLst/>
+                    </a:prstGeom>
+                    <a:noFill/>
+                    <a:ln>
+                      <a:noFill/>
+                    </a:ln>
+                    <a:extLst>
+                      <a:ext uri="{53640926-AAD7-44D8-BBD7-CCE9431645EC}">
+                        <a14:shadowObscured xmlns:a14="http://schemas.microsoft.com/office/drawing/2010/main"/>
+                      </a:ext>
+                    </a:extLst>
+                  </pic:spPr>
+                </pic:pic>
+              </a:graphicData>
+            </a:graphic>
+            <wp14:sizeRelV relativeFrom="margin">
+              <wp14:pctHeight>0</wp14:pctHeight>
+            </wp14:sizeRelV>
+          </wp:anchor>
+        </w:drawing>
+      </w:r>
+      <w:r>
+        <w:rPr>
+          <w:noProof/>
+        </w:rPr>
+        <mc:AlternateContent>
+          <mc:Choice Requires="wps">
+            <w:drawing>
+              <wp:anchor distT="0" distB="0" distL="114300" distR="114300" simplePos="0" relativeHeight="251665408" behindDoc="0" locked="0" layoutInCell="1" allowOverlap="1" wp14:anchorId="5FB6ED40" wp14:editId="2840BE32">
                 <wp:simplePos x="0" y="0"/>
                 <wp:positionH relativeFrom="column">
                   <wp:posOffset>4577715</wp:posOffset>
@@ -536,7 +1755,7 @@
           </mc:Choice>
           <mc:Fallback>
             <w:pict>
-              <v:shape w14:anchorId="5FB6ED40" id="Tekstboks 5" o:spid="_x0000_s1027" type="#_x0000_t202" style="position:absolute;margin-left:360.45pt;margin-top:151.25pt;width:83.75pt;height:19.4pt;z-index:251665408;visibility:visible;mso-wrap-style:square;mso-width-percent:0;mso-height-percent:0;mso-wrap-distance-left:9pt;mso-wrap-distance-top:0;mso-wrap-distance-right:9pt;mso-wrap-distance-bottom:0;mso-position-horizontal:absolute;mso-position-horizontal-relative:text;mso-position-vertical:absolute;mso-position-vertical-relative:text;mso-width-percent:0;mso-height-percent:0;mso-width-relative:margin;mso-height-relative:margin;v-text-anchor:top" o:gfxdata="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" filled="f" stroked="f">
+              <v:shape w14:anchorId="5FB6ED40" id="Tekstboks 5" o:spid="_x0000_s1030" type="#_x0000_t202" style="position:absolute;margin-left:360.45pt;margin-top:151.25pt;width:83.75pt;height:19.4pt;z-index:251665408;visibility:visible;mso-wrap-style:square;mso-width-percent:0;mso-height-percent:0;mso-wrap-distance-left:9pt;mso-wrap-distance-top:0;mso-wrap-distance-right:9pt;mso-wrap-distance-bottom:0;mso-position-horizontal:absolute;mso-position-horizontal-relative:text;mso-position-vertical:absolute;mso-position-vertical-relative:text;mso-width-percent:0;mso-height-percent:0;mso-width-relative:margin;mso-height-relative:margin;v-text-anchor:top" o:gfxdata="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" filled="f" stroked="f">
                 <v:textbox>
                   <w:txbxContent>
                     <w:p>
@@ -567,168 +1786,7 @@
         <mc:AlternateContent>
           <mc:Choice Requires="wps">
             <w:drawing>
-              <wp:anchor distT="45720" distB="45720" distL="114300" distR="114300" simplePos="0" relativeHeight="251663360" behindDoc="0" locked="0" layoutInCell="1" allowOverlap="1" wp14:anchorId="1E378775" wp14:editId="061CE75A">
-                <wp:simplePos x="0" y="0"/>
-                <wp:positionH relativeFrom="margin">
-                  <wp:posOffset>764540</wp:posOffset>
-                </wp:positionH>
-                <wp:positionV relativeFrom="paragraph">
-                  <wp:posOffset>505460</wp:posOffset>
-                </wp:positionV>
-                <wp:extent cx="4085864" cy="1404620"/>
-                <wp:effectExtent l="0" t="0" r="0" b="8255"/>
-                <wp:wrapNone/>
-                <wp:docPr id="217" name="Tekstboks 2"/>
-                <wp:cNvGraphicFramePr>
-                  <a:graphicFrameLocks xmlns:a="http://schemas.openxmlformats.org/drawingml/2006/main"/>
-                </wp:cNvGraphicFramePr>
-                <a:graphic xmlns:a="http://schemas.openxmlformats.org/drawingml/2006/main">
-                  <a:graphicData uri="http://schemas.microsoft.com/office/word/2010/wordprocessingShape">
-                    <wps:wsp>
-                      <wps:cNvSpPr txBox="1">
-                        <a:spLocks noChangeArrowheads="1"/>
-                      </wps:cNvSpPr>
-                      <wps:spPr bwMode="auto">
-                        <a:xfrm>
-                          <a:off x="0" y="0"/>
-                          <a:ext cx="4085864" cy="1404620"/>
-                        </a:xfrm>
-                        <a:prstGeom prst="rect">
-                          <a:avLst/>
-                        </a:prstGeom>
-                        <a:noFill/>
-                        <a:ln>
-                          <a:noFill/>
-                        </a:ln>
-                      </wps:spPr>
-                      <wps:style>
-                        <a:lnRef idx="0">
-                          <a:scrgbClr r="0" g="0" b="0"/>
-                        </a:lnRef>
-                        <a:fillRef idx="0">
-                          <a:scrgbClr r="0" g="0" b="0"/>
-                        </a:fillRef>
-                        <a:effectRef idx="0">
-                          <a:scrgbClr r="0" g="0" b="0"/>
-                        </a:effectRef>
-                        <a:fontRef idx="minor">
-                          <a:schemeClr val="dk1"/>
-                        </a:fontRef>
-                      </wps:style>
-                      <wps:txbx>
-                        <w:txbxContent>
-                          <w:p>
-                            <w:pPr>
-                              <w:rPr>
-                                <w:rFonts w:ascii="Arial" w:hAnsi="Arial" w:cs="Arial"/>
-                                <w:color w:val="FFFFFF" w:themeColor="background1"/>
-                                <w:sz w:val="72"/>
-                                <w14:shadow w14:blurRad="38100" w14:dist="19050" w14:dir="2700000" w14:sx="100000" w14:sy="100000" w14:kx="0" w14:ky="0" w14:algn="tl">
-                                  <w14:schemeClr w14:val="dk1">
-                                    <w14:alpha w14:val="60000"/>
-                                  </w14:schemeClr>
-                                </w14:shadow>
-                                <w14:textOutline w14:w="0" w14:cap="flat" w14:cmpd="sng" w14:algn="ctr">
-                                  <w14:noFill/>
-                                  <w14:prstDash w14:val="solid"/>
-                                  <w14:round/>
-                                </w14:textOutline>
-                              </w:rPr>
-                            </w:pPr>
-                            <w:r>
-                              <w:rPr>
-                                <w:rFonts w:ascii="Arial" w:hAnsi="Arial" w:cs="Arial"/>
-                                <w:color w:val="FFFFFF" w:themeColor="background1"/>
-                                <w:sz w:val="72"/>
-                                <w14:shadow w14:blurRad="38100" w14:dist="19050" w14:dir="2700000" w14:sx="100000" w14:sy="100000" w14:kx="0" w14:ky="0" w14:algn="tl">
-                                  <w14:schemeClr w14:val="dk1">
-                                    <w14:alpha w14:val="60000"/>
-                                  </w14:schemeClr>
-                                </w14:shadow>
-                                <w14:textOutline w14:w="0" w14:cap="flat" w14:cmpd="sng" w14:algn="ctr">
-                                  <w14:noFill/>
-                                  <w14:prstDash w14:val="solid"/>
-                                  <w14:round/>
-                                </w14:textOutline>
-                              </w:rPr>
-                              <w:t>Norske fugletittere</w:t>
-                            </w:r>
-                          </w:p>
-                        </w:txbxContent>
-                      </wps:txbx>
-                      <wps:bodyPr rot="0" vert="horz" wrap="square" lIns="91440" tIns="45720" rIns="91440" bIns="45720" anchor="t" anchorCtr="0">
-                        <a:spAutoFit/>
-                      </wps:bodyPr>
-                    </wps:wsp>
-                  </a:graphicData>
-                </a:graphic>
-                <wp14:sizeRelH relativeFrom="margin">
-                  <wp14:pctWidth>0</wp14:pctWidth>
-                </wp14:sizeRelH>
-                <wp14:sizeRelV relativeFrom="margin">
-                  <wp14:pctHeight>20000</wp14:pctHeight>
-                </wp14:sizeRelV>
-              </wp:anchor>
-            </w:drawing>
-          </mc:Choice>
-          <mc:Fallback>
-            <w:pict>
-              <v:shape w14:anchorId="1E378775" id="Tekstboks 2" o:spid="_x0000_s1028" type="#_x0000_t202" style="position:absolute;margin-left:60.2pt;margin-top:39.8pt;width:321.7pt;height:110.6pt;z-index:251663360;visibility:visible;mso-wrap-style:square;mso-width-percent:0;mso-height-percent:200;mso-wrap-distance-left:9pt;mso-wrap-distance-top:3.6pt;mso-wrap-distance-right:9pt;mso-wrap-distance-bottom:3.6pt;mso-position-horizontal:absolute;mso-position-horizontal-relative:margin;mso-position-vertical:absolute;mso-position-vertical-relative:text;mso-width-percent:0;mso-height-percent:200;mso-width-relative:margin;mso-height-relative:margin;v-text-anchor:top" o:gfxdata="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" filled="f" stroked="f">
-                <v:textbox style="mso-fit-shape-to-text:t">
-                  <w:txbxContent>
-                    <w:p>
-                      <w:pPr>
-                        <w:rPr>
-                          <w:rFonts w:ascii="Arial" w:hAnsi="Arial" w:cs="Arial"/>
-                          <w:color w:val="FFFFFF" w:themeColor="background1"/>
-                          <w:sz w:val="72"/>
-                          <w14:shadow w14:blurRad="38100" w14:dist="19050" w14:dir="2700000" w14:sx="100000" w14:sy="100000" w14:kx="0" w14:ky="0" w14:algn="tl">
-                            <w14:schemeClr w14:val="dk1">
-                              <w14:alpha w14:val="60000"/>
-                            </w14:schemeClr>
-                          </w14:shadow>
-                          <w14:textOutline w14:w="0" w14:cap="flat" w14:cmpd="sng" w14:algn="ctr">
-                            <w14:noFill/>
-                            <w14:prstDash w14:val="solid"/>
-                            <w14:round/>
-                          </w14:textOutline>
-                        </w:rPr>
-                      </w:pPr>
-                      <w:r>
-                        <w:rPr>
-                          <w:rFonts w:ascii="Arial" w:hAnsi="Arial" w:cs="Arial"/>
-                          <w:color w:val="FFFFFF" w:themeColor="background1"/>
-                          <w:sz w:val="72"/>
-                          <w14:shadow w14:blurRad="38100" w14:dist="19050" w14:dir="2700000" w14:sx="100000" w14:sy="100000" w14:kx="0" w14:ky="0" w14:algn="tl">
-                            <w14:schemeClr w14:val="dk1">
-                              <w14:alpha w14:val="60000"/>
-                            </w14:schemeClr>
-                          </w14:shadow>
-                          <w14:textOutline w14:w="0" w14:cap="flat" w14:cmpd="sng" w14:algn="ctr">
-                            <w14:noFill/>
-                            <w14:prstDash w14:val="solid"/>
-                            <w14:round/>
-                          </w14:textOutline>
-                        </w:rPr>
-                        <w:t>Norske fugletittere</w:t>
-                      </w:r>
-                    </w:p>
-                  </w:txbxContent>
-                </v:textbox>
-                <w10:wrap anchorx="margin"/>
-              </v:shape>
-            </w:pict>
-          </mc:Fallback>
-        </mc:AlternateContent>
-      </w:r>
-      <w:r>
-        <w:rPr>
-          <w:noProof/>
-        </w:rPr>
-        <mc:AlternateContent>
-          <mc:Choice Requires="wps">
-            <w:drawing>
-              <wp:anchor distT="0" distB="0" distL="114300" distR="114300" simplePos="0" relativeHeight="251674624" behindDoc="0" locked="0" layoutInCell="1" allowOverlap="1" wp14:anchorId="6FFAEED7" wp14:editId="2C1B78C0">
+              <wp:anchor distT="0" distB="0" distL="114300" distR="114300" simplePos="0" relativeHeight="251674624" behindDoc="0" locked="0" layoutInCell="1" allowOverlap="1" wp14:anchorId="6FFAEED7" wp14:editId="18E3E1C8">
                 <wp:simplePos x="0" y="0"/>
                 <wp:positionH relativeFrom="column">
                   <wp:posOffset>103505</wp:posOffset>
@@ -831,7 +1889,7 @@
           </mc:Choice>
           <mc:Fallback>
             <w:pict>
-              <v:shape w14:anchorId="6FFAEED7" id="Tekstboks 13" o:spid="_x0000_s1029" type="#_x0000_t202" style="position:absolute;margin-left:8.15pt;margin-top:461.15pt;width:436.1pt;height:39pt;z-index:251674624;visibility:visible;mso-wrap-style:square;mso-height-percent:0;mso-wrap-distance-left:9pt;mso-wrap-distance-top:0;mso-wrap-distance-right:9pt;mso-wrap-distance-bottom:0;mso-position-horizontal:absolute;mso-position-horizontal-relative:text;mso-position-vertical:absolute;mso-position-vertical-relative:text;mso-height-percent:0;mso-height-relative:margin;v-text-anchor:top" o:gfxdata="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" fillcolor="white [3201]" stroked="f" strokeweight=".5pt">
+              <v:shape w14:anchorId="6FFAEED7" id="Tekstboks 13" o:spid="_x0000_s1031" type="#_x0000_t202" style="position:absolute;margin-left:8.15pt;margin-top:461.15pt;width:436.1pt;height:39pt;z-index:251674624;visibility:visible;mso-wrap-style:square;mso-height-percent:0;mso-wrap-distance-left:9pt;mso-wrap-distance-top:0;mso-wrap-distance-right:9pt;mso-wrap-distance-bottom:0;mso-position-horizontal:absolute;mso-position-horizontal-relative:text;mso-position-vertical:absolute;mso-position-vertical-relative:text;mso-height-percent:0;mso-height-relative:margin;v-text-anchor:top" o:gfxdata="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" fillcolor="white [3201]" stroked="f" strokeweight=".5pt">
                 <v:textbox>
                   <w:txbxContent>
                     <w:p>
@@ -882,606 +1940,6 @@
                         </w:rPr>
                         <w:tab/>
                         <w:t>@fugletitterne</w:t>
-                      </w:r>
-                    </w:p>
-                  </w:txbxContent>
-                </v:textbox>
-              </v:shape>
-            </w:pict>
-          </mc:Fallback>
-        </mc:AlternateContent>
-      </w:r>
-      <w:r>
-        <w:rPr>
-          <w:noProof/>
-        </w:rPr>
-        <mc:AlternateContent>
-          <mc:Choice Requires="wps">
-            <w:drawing>
-              <wp:anchor distT="0" distB="0" distL="114300" distR="114300" simplePos="0" relativeHeight="251661312" behindDoc="0" locked="0" layoutInCell="1" allowOverlap="1" wp14:anchorId="307C2A13" wp14:editId="73B68EEB">
-                <wp:simplePos x="0" y="0"/>
-                <wp:positionH relativeFrom="column">
-                  <wp:posOffset>430530</wp:posOffset>
-                </wp:positionH>
-                <wp:positionV relativeFrom="paragraph">
-                  <wp:posOffset>3943702</wp:posOffset>
-                </wp:positionV>
-                <wp:extent cx="2390040" cy="1485900"/>
-                <wp:effectExtent l="0" t="0" r="0" b="0"/>
-                <wp:wrapNone/>
-                <wp:docPr id="3" name="Rektangel 3"/>
-                <wp:cNvGraphicFramePr/>
-                <a:graphic xmlns:a="http://schemas.openxmlformats.org/drawingml/2006/main">
-                  <a:graphicData uri="http://schemas.microsoft.com/office/word/2010/wordprocessingShape">
-                    <wps:wsp>
-                      <wps:cNvSpPr/>
-                      <wps:spPr>
-                        <a:xfrm>
-                          <a:off x="0" y="0"/>
-                          <a:ext cx="2390040" cy="1485900"/>
-                        </a:xfrm>
-                        <a:prstGeom prst="rect">
-                          <a:avLst/>
-                        </a:prstGeom>
-                        <a:solidFill>
-                          <a:srgbClr val="D6DCE5">
-                            <a:alpha val="94902"/>
-                          </a:srgbClr>
-                        </a:solidFill>
-                        <a:ln>
-                          <a:noFill/>
-                        </a:ln>
-                      </wps:spPr>
-                      <wps:style>
-                        <a:lnRef idx="0">
-                          <a:scrgbClr r="0" g="0" b="0"/>
-                        </a:lnRef>
-                        <a:fillRef idx="0">
-                          <a:scrgbClr r="0" g="0" b="0"/>
-                        </a:fillRef>
-                        <a:effectRef idx="0">
-                          <a:scrgbClr r="0" g="0" b="0"/>
-                        </a:effectRef>
-                        <a:fontRef idx="minor">
-                          <a:schemeClr val="lt1"/>
-                        </a:fontRef>
-                      </wps:style>
-                      <wps:bodyPr rot="0" spcFirstLastPara="0" vertOverflow="overflow" horzOverflow="overflow" vert="horz" wrap="square" lIns="91440" tIns="45720" rIns="91440" bIns="45720" numCol="1" spcCol="0" rtlCol="0" fromWordArt="0" anchor="ctr" anchorCtr="0" forceAA="0" compatLnSpc="1">
-                        <a:prstTxWarp prst="textNoShape">
-                          <a:avLst/>
-                        </a:prstTxWarp>
-                        <a:noAutofit/>
-                      </wps:bodyPr>
-                    </wps:wsp>
-                  </a:graphicData>
-                </a:graphic>
-                <wp14:sizeRelH relativeFrom="margin">
-                  <wp14:pctWidth>0</wp14:pctWidth>
-                </wp14:sizeRelH>
-                <wp14:sizeRelV relativeFrom="margin">
-                  <wp14:pctHeight>0</wp14:pctHeight>
-                </wp14:sizeRelV>
-              </wp:anchor>
-            </w:drawing>
-          </mc:Choice>
-          <mc:Fallback>
-            <w:pict>
-              <v:rect w14:anchorId="1AA1DB74" id="Rektangel 3" o:spid="_x0000_s1026" style="position:absolute;margin-left:33.9pt;margin-top:310.55pt;width:188.2pt;height:117pt;z-index:251661312;visibility:visible;mso-wrap-style:square;mso-width-percent:0;mso-height-percent:0;mso-wrap-distance-left:9pt;mso-wrap-distance-top:0;mso-wrap-distance-right:9pt;mso-wrap-distance-bottom:0;mso-position-horizontal:absolute;mso-position-horizontal-relative:text;mso-position-vertical:absolute;mso-position-vertical-relative:text;mso-width-percent:0;mso-height-percent:0;mso-width-relative:margin;mso-height-relative:margin;v-text-anchor:middle" o:gfxdata="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" fillcolor="#d6dce5" stroked="f">
-                <v:fill opacity="62194f"/>
-              </v:rect>
-            </w:pict>
-          </mc:Fallback>
-        </mc:AlternateContent>
-      </w:r>
-      <w:r>
-        <w:rPr>
-          <w:noProof/>
-        </w:rPr>
-        <mc:AlternateContent>
-          <mc:Choice Requires="wps">
-            <w:drawing>
-              <wp:anchor distT="0" distB="0" distL="114300" distR="114300" simplePos="0" relativeHeight="251677696" behindDoc="0" locked="0" layoutInCell="1" allowOverlap="1" wp14:anchorId="0D4F264A" wp14:editId="19913068">
-                <wp:simplePos x="0" y="0"/>
-                <wp:positionH relativeFrom="column">
-                  <wp:posOffset>521335</wp:posOffset>
-                </wp:positionH>
-                <wp:positionV relativeFrom="paragraph">
-                  <wp:posOffset>3970422</wp:posOffset>
-                </wp:positionV>
-                <wp:extent cx="2127420" cy="1485900"/>
-                <wp:effectExtent l="0" t="0" r="0" b="0"/>
-                <wp:wrapNone/>
-                <wp:docPr id="7" name="Tekstboks 7"/>
-                <wp:cNvGraphicFramePr/>
-                <a:graphic xmlns:a="http://schemas.openxmlformats.org/drawingml/2006/main">
-                  <a:graphicData uri="http://schemas.microsoft.com/office/word/2010/wordprocessingShape">
-                    <wps:wsp>
-                      <wps:cNvSpPr txBox="1"/>
-                      <wps:spPr>
-                        <a:xfrm>
-                          <a:off x="0" y="0"/>
-                          <a:ext cx="2127420" cy="1485900"/>
-                        </a:xfrm>
-                        <a:prstGeom prst="rect">
-                          <a:avLst/>
-                        </a:prstGeom>
-                        <a:noFill/>
-                        <a:ln>
-                          <a:noFill/>
-                        </a:ln>
-                      </wps:spPr>
-                      <wps:style>
-                        <a:lnRef idx="0">
-                          <a:scrgbClr r="0" g="0" b="0"/>
-                        </a:lnRef>
-                        <a:fillRef idx="0">
-                          <a:scrgbClr r="0" g="0" b="0"/>
-                        </a:fillRef>
-                        <a:effectRef idx="0">
-                          <a:scrgbClr r="0" g="0" b="0"/>
-                        </a:effectRef>
-                        <a:fontRef idx="minor">
-                          <a:schemeClr val="dk1"/>
-                        </a:fontRef>
-                      </wps:style>
-                      <wps:txbx>
-                        <w:txbxContent>
-                          <w:p>
-                            <w:pPr>
-                              <w:rPr>
-                                <w:rFonts w:ascii="Verdana" w:hAnsi="Verdana"/>
-                                <w:sz w:val="24"/>
-                              </w:rPr>
-                            </w:pPr>
-                            <w:r>
-                              <w:rPr>
-                                <w:rFonts w:ascii="Verdana" w:hAnsi="Verdana"/>
-                                <w:sz w:val="24"/>
-                              </w:rPr>
-                              <w:t>Mest populære fugler:</w:t>
-                            </w:r>
-                          </w:p>
-                          <w:p>
-                            <w:pPr>
-                              <w:rPr>
-                                <w:rFonts w:ascii="Verdana" w:hAnsi="Verdana"/>
-                                <w:color w:val="4472C4" w:themeColor="accent1"/>
-                                <w:sz w:val="20"/>
-                                <w:szCs w:val="20"/>
-                                <w:u w:val="single"/>
-                              </w:rPr>
-                            </w:pPr>
-                            <w:r>
-                              <w:rPr>
-                                <w:rFonts w:ascii="Verdana" w:hAnsi="Verdana"/>
-                                <w:color w:val="4472C4" w:themeColor="accent1"/>
-                                <w:sz w:val="20"/>
-                                <w:szCs w:val="20"/>
-                                <w:u w:val="single"/>
-                              </w:rPr>
-                              <w:t>Papegøye</w:t>
-                            </w:r>
-                          </w:p>
-                          <w:p>
-                            <w:pPr>
-                              <w:rPr>
-                                <w:rFonts w:ascii="Verdana" w:hAnsi="Verdana"/>
-                                <w:color w:val="4472C4" w:themeColor="accent1"/>
-                                <w:sz w:val="20"/>
-                                <w:szCs w:val="20"/>
-                                <w:u w:val="single"/>
-                              </w:rPr>
-                            </w:pPr>
-                            <w:r>
-                              <w:rPr>
-                                <w:rFonts w:ascii="Verdana" w:hAnsi="Verdana"/>
-                                <w:color w:val="4472C4" w:themeColor="accent1"/>
-                                <w:sz w:val="20"/>
-                                <w:szCs w:val="20"/>
-                                <w:u w:val="single"/>
-                              </w:rPr>
-                              <w:t>Ørn</w:t>
-                            </w:r>
-                          </w:p>
-                          <w:p>
-                            <w:pPr>
-                              <w:rPr>
-                                <w:rFonts w:ascii="Verdana" w:hAnsi="Verdana"/>
-                                <w:color w:val="4472C4" w:themeColor="accent1"/>
-                                <w:sz w:val="20"/>
-                                <w:szCs w:val="20"/>
-                                <w:u w:val="single"/>
-                              </w:rPr>
-                            </w:pPr>
-                            <w:r>
-                              <w:rPr>
-                                <w:rFonts w:ascii="Verdana" w:hAnsi="Verdana"/>
-                                <w:color w:val="4472C4" w:themeColor="accent1"/>
-                                <w:sz w:val="20"/>
-                                <w:szCs w:val="20"/>
-                                <w:u w:val="single"/>
-                              </w:rPr>
-                              <w:t>Måse</w:t>
-                            </w:r>
-                          </w:p>
-                          <w:p>
-                            <w:pPr>
-                              <w:rPr>
-                                <w:rFonts w:ascii="Verdana" w:hAnsi="Verdana"/>
-                                <w:color w:val="4472C4" w:themeColor="accent1"/>
-                                <w:sz w:val="20"/>
-                                <w:szCs w:val="20"/>
-                                <w:u w:val="single"/>
-                              </w:rPr>
-                            </w:pPr>
-                            <w:r>
-                              <w:rPr>
-                                <w:rFonts w:ascii="Verdana" w:hAnsi="Verdana"/>
-                                <w:color w:val="4472C4" w:themeColor="accent1"/>
-                                <w:sz w:val="20"/>
-                                <w:szCs w:val="20"/>
-                                <w:u w:val="single"/>
-                              </w:rPr>
-                              <w:t>Rype</w:t>
-                            </w:r>
-                          </w:p>
-                          <w:p>
-                            <w:pPr>
-                              <w:rPr>
-                                <w:rFonts w:ascii="Verdana" w:hAnsi="Verdana"/>
-                                <w:sz w:val="20"/>
-                                <w:szCs w:val="20"/>
-                              </w:rPr>
-                            </w:pPr>
-                          </w:p>
-                          <w:p>
-                            <w:pPr>
-                              <w:rPr>
-                                <w:rFonts w:ascii="Verdana" w:hAnsi="Verdana"/>
-                                <w:sz w:val="20"/>
-                                <w:u w:val="single"/>
-                              </w:rPr>
-                            </w:pPr>
-                          </w:p>
-                          <w:p>
-                            <w:pPr>
-                              <w:rPr>
-                                <w:sz w:val="20"/>
-                                <w:u w:val="single"/>
-                              </w:rPr>
-                            </w:pPr>
-                          </w:p>
-                        </w:txbxContent>
-                      </wps:txbx>
-                      <wps:bodyPr rot="0" spcFirstLastPara="0" vertOverflow="overflow" horzOverflow="overflow" vert="horz" wrap="square" lIns="91440" tIns="45720" rIns="91440" bIns="45720" numCol="1" spcCol="0" rtlCol="0" fromWordArt="0" anchor="t" anchorCtr="0" forceAA="0" compatLnSpc="1">
-                        <a:prstTxWarp prst="textNoShape">
-                          <a:avLst/>
-                        </a:prstTxWarp>
-                        <a:noAutofit/>
-                      </wps:bodyPr>
-                    </wps:wsp>
-                  </a:graphicData>
-                </a:graphic>
-                <wp14:sizeRelH relativeFrom="margin">
-                  <wp14:pctWidth>0</wp14:pctWidth>
-                </wp14:sizeRelH>
-                <wp14:sizeRelV relativeFrom="margin">
-                  <wp14:pctHeight>0</wp14:pctHeight>
-                </wp14:sizeRelV>
-              </wp:anchor>
-            </w:drawing>
-          </mc:Choice>
-          <mc:Fallback>
-            <w:pict>
-              <v:shape w14:anchorId="0D4F264A" id="Tekstboks 7" o:spid="_x0000_s1030" type="#_x0000_t202" style="position:absolute;margin-left:41.05pt;margin-top:312.65pt;width:167.5pt;height:117pt;z-index:251677696;visibility:visible;mso-wrap-style:square;mso-width-percent:0;mso-height-percent:0;mso-wrap-distance-left:9pt;mso-wrap-distance-top:0;mso-wrap-distance-right:9pt;mso-wrap-distance-bottom:0;mso-position-horizontal:absolute;mso-position-horizontal-relative:text;mso-position-vertical:absolute;mso-position-vertical-relative:text;mso-width-percent:0;mso-height-percent:0;mso-width-relative:margin;mso-height-relative:margin;v-text-anchor:top" o:gfxdata="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" filled="f" stroked="f">
-                <v:textbox>
-                  <w:txbxContent>
-                    <w:p>
-                      <w:pPr>
-                        <w:rPr>
-                          <w:rFonts w:ascii="Verdana" w:hAnsi="Verdana"/>
-                          <w:sz w:val="24"/>
-                        </w:rPr>
-                      </w:pPr>
-                      <w:r>
-                        <w:rPr>
-                          <w:rFonts w:ascii="Verdana" w:hAnsi="Verdana"/>
-                          <w:sz w:val="24"/>
-                        </w:rPr>
-                        <w:t>Mest populære fugler:</w:t>
-                      </w:r>
-                    </w:p>
-                    <w:p>
-                      <w:pPr>
-                        <w:rPr>
-                          <w:rFonts w:ascii="Verdana" w:hAnsi="Verdana"/>
-                          <w:color w:val="4472C4" w:themeColor="accent1"/>
-                          <w:sz w:val="20"/>
-                          <w:szCs w:val="20"/>
-                          <w:u w:val="single"/>
-                        </w:rPr>
-                      </w:pPr>
-                      <w:r>
-                        <w:rPr>
-                          <w:rFonts w:ascii="Verdana" w:hAnsi="Verdana"/>
-                          <w:color w:val="4472C4" w:themeColor="accent1"/>
-                          <w:sz w:val="20"/>
-                          <w:szCs w:val="20"/>
-                          <w:u w:val="single"/>
-                        </w:rPr>
-                        <w:t>Papegøye</w:t>
-                      </w:r>
-                    </w:p>
-                    <w:p>
-                      <w:pPr>
-                        <w:rPr>
-                          <w:rFonts w:ascii="Verdana" w:hAnsi="Verdana"/>
-                          <w:color w:val="4472C4" w:themeColor="accent1"/>
-                          <w:sz w:val="20"/>
-                          <w:szCs w:val="20"/>
-                          <w:u w:val="single"/>
-                        </w:rPr>
-                      </w:pPr>
-                      <w:r>
-                        <w:rPr>
-                          <w:rFonts w:ascii="Verdana" w:hAnsi="Verdana"/>
-                          <w:color w:val="4472C4" w:themeColor="accent1"/>
-                          <w:sz w:val="20"/>
-                          <w:szCs w:val="20"/>
-                          <w:u w:val="single"/>
-                        </w:rPr>
-                        <w:t>Ørn</w:t>
-                      </w:r>
-                    </w:p>
-                    <w:p>
-                      <w:pPr>
-                        <w:rPr>
-                          <w:rFonts w:ascii="Verdana" w:hAnsi="Verdana"/>
-                          <w:color w:val="4472C4" w:themeColor="accent1"/>
-                          <w:sz w:val="20"/>
-                          <w:szCs w:val="20"/>
-                          <w:u w:val="single"/>
-                        </w:rPr>
-                      </w:pPr>
-                      <w:r>
-                        <w:rPr>
-                          <w:rFonts w:ascii="Verdana" w:hAnsi="Verdana"/>
-                          <w:color w:val="4472C4" w:themeColor="accent1"/>
-                          <w:sz w:val="20"/>
-                          <w:szCs w:val="20"/>
-                          <w:u w:val="single"/>
-                        </w:rPr>
-                        <w:t>Måse</w:t>
-                      </w:r>
-                    </w:p>
-                    <w:p>
-                      <w:pPr>
-                        <w:rPr>
-                          <w:rFonts w:ascii="Verdana" w:hAnsi="Verdana"/>
-                          <w:color w:val="4472C4" w:themeColor="accent1"/>
-                          <w:sz w:val="20"/>
-                          <w:szCs w:val="20"/>
-                          <w:u w:val="single"/>
-                        </w:rPr>
-                      </w:pPr>
-                      <w:r>
-                        <w:rPr>
-                          <w:rFonts w:ascii="Verdana" w:hAnsi="Verdana"/>
-                          <w:color w:val="4472C4" w:themeColor="accent1"/>
-                          <w:sz w:val="20"/>
-                          <w:szCs w:val="20"/>
-                          <w:u w:val="single"/>
-                        </w:rPr>
-                        <w:t>Rype</w:t>
-                      </w:r>
-                    </w:p>
-                    <w:p>
-                      <w:pPr>
-                        <w:rPr>
-                          <w:rFonts w:ascii="Verdana" w:hAnsi="Verdana"/>
-                          <w:sz w:val="20"/>
-                          <w:szCs w:val="20"/>
-                        </w:rPr>
-                      </w:pPr>
-                    </w:p>
-                    <w:p>
-                      <w:pPr>
-                        <w:rPr>
-                          <w:rFonts w:ascii="Verdana" w:hAnsi="Verdana"/>
-                          <w:sz w:val="20"/>
-                          <w:u w:val="single"/>
-                        </w:rPr>
-                      </w:pPr>
-                    </w:p>
-                    <w:p>
-                      <w:pPr>
-                        <w:rPr>
-                          <w:sz w:val="20"/>
-                          <w:u w:val="single"/>
-                        </w:rPr>
-                      </w:pPr>
-                    </w:p>
-                  </w:txbxContent>
-                </v:textbox>
-              </v:shape>
-            </w:pict>
-          </mc:Fallback>
-        </mc:AlternateContent>
-      </w:r>
-      <w:r>
-        <w:rPr>
-          <w:noProof/>
-        </w:rPr>
-        <mc:AlternateContent>
-          <mc:Choice Requires="wps">
-            <w:drawing>
-              <wp:anchor distT="0" distB="0" distL="114300" distR="114300" simplePos="0" relativeHeight="251659264" behindDoc="0" locked="0" layoutInCell="1" allowOverlap="1" wp14:anchorId="52BD1D40" wp14:editId="3DCEFDC2">
-                <wp:simplePos x="0" y="0"/>
-                <wp:positionH relativeFrom="column">
-                  <wp:posOffset>2648340</wp:posOffset>
-                </wp:positionH>
-                <wp:positionV relativeFrom="paragraph">
-                  <wp:posOffset>2214245</wp:posOffset>
-                </wp:positionV>
-                <wp:extent cx="2616452" cy="1593850"/>
-                <wp:effectExtent l="0" t="0" r="0" b="6350"/>
-                <wp:wrapNone/>
-                <wp:docPr id="2" name="Rektangel 2"/>
-                <wp:cNvGraphicFramePr/>
-                <a:graphic xmlns:a="http://schemas.openxmlformats.org/drawingml/2006/main">
-                  <a:graphicData uri="http://schemas.microsoft.com/office/word/2010/wordprocessingShape">
-                    <wps:wsp>
-                      <wps:cNvSpPr/>
-                      <wps:spPr>
-                        <a:xfrm>
-                          <a:off x="0" y="0"/>
-                          <a:ext cx="2616452" cy="1593850"/>
-                        </a:xfrm>
-                        <a:prstGeom prst="rect">
-                          <a:avLst/>
-                        </a:prstGeom>
-                        <a:solidFill>
-                          <a:srgbClr val="D6DCE5">
-                            <a:alpha val="94902"/>
-                          </a:srgbClr>
-                        </a:solidFill>
-                        <a:ln>
-                          <a:noFill/>
-                        </a:ln>
-                      </wps:spPr>
-                      <wps:style>
-                        <a:lnRef idx="0">
-                          <a:scrgbClr r="0" g="0" b="0"/>
-                        </a:lnRef>
-                        <a:fillRef idx="0">
-                          <a:scrgbClr r="0" g="0" b="0"/>
-                        </a:fillRef>
-                        <a:effectRef idx="0">
-                          <a:scrgbClr r="0" g="0" b="0"/>
-                        </a:effectRef>
-                        <a:fontRef idx="minor">
-                          <a:schemeClr val="lt1"/>
-                        </a:fontRef>
-                      </wps:style>
-                      <wps:bodyPr rot="0" spcFirstLastPara="0" vertOverflow="overflow" horzOverflow="overflow" vert="horz" wrap="square" lIns="91440" tIns="45720" rIns="91440" bIns="45720" numCol="1" spcCol="0" rtlCol="0" fromWordArt="0" anchor="ctr" anchorCtr="0" forceAA="0" compatLnSpc="1">
-                        <a:prstTxWarp prst="textNoShape">
-                          <a:avLst/>
-                        </a:prstTxWarp>
-                        <a:noAutofit/>
-                      </wps:bodyPr>
-                    </wps:wsp>
-                  </a:graphicData>
-                </a:graphic>
-                <wp14:sizeRelH relativeFrom="margin">
-                  <wp14:pctWidth>0</wp14:pctWidth>
-                </wp14:sizeRelH>
-                <wp14:sizeRelV relativeFrom="margin">
-                  <wp14:pctHeight>0</wp14:pctHeight>
-                </wp14:sizeRelV>
-              </wp:anchor>
-            </w:drawing>
-          </mc:Choice>
-          <mc:Fallback>
-            <w:pict>
-              <v:rect w14:anchorId="1ECC9078" id="Rektangel 2" o:spid="_x0000_s1026" style="position:absolute;margin-left:208.55pt;margin-top:174.35pt;width:206pt;height:125.5pt;z-index:251659264;visibility:visible;mso-wrap-style:square;mso-width-percent:0;mso-height-percent:0;mso-wrap-distance-left:9pt;mso-wrap-distance-top:0;mso-wrap-distance-right:9pt;mso-wrap-distance-bottom:0;mso-position-horizontal:absolute;mso-position-horizontal-relative:text;mso-position-vertical:absolute;mso-position-vertical-relative:text;mso-width-percent:0;mso-height-percent:0;mso-width-relative:margin;mso-height-relative:margin;v-text-anchor:middle" o:gfxdata="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" fillcolor="#d6dce5" stroked="f">
-                <v:fill opacity="62194f"/>
-              </v:rect>
-            </w:pict>
-          </mc:Fallback>
-        </mc:AlternateContent>
-      </w:r>
-      <w:r>
-        <w:rPr>
-          <w:noProof/>
-        </w:rPr>
-        <mc:AlternateContent>
-          <mc:Choice Requires="wps">
-            <w:drawing>
-              <wp:anchor distT="0" distB="0" distL="114300" distR="114300" simplePos="0" relativeHeight="251671552" behindDoc="0" locked="0" layoutInCell="1" allowOverlap="1" wp14:anchorId="20B2B56B" wp14:editId="7F1FACAF">
-                <wp:simplePos x="0" y="0"/>
-                <wp:positionH relativeFrom="column">
-                  <wp:posOffset>3273853</wp:posOffset>
-                </wp:positionH>
-                <wp:positionV relativeFrom="paragraph">
-                  <wp:posOffset>1906779</wp:posOffset>
-                </wp:positionV>
-                <wp:extent cx="1289961" cy="260350"/>
-                <wp:effectExtent l="0" t="0" r="5715" b="6350"/>
-                <wp:wrapNone/>
-                <wp:docPr id="11" name="Tekstboks 11"/>
-                <wp:cNvGraphicFramePr/>
-                <a:graphic xmlns:a="http://schemas.openxmlformats.org/drawingml/2006/main">
-                  <a:graphicData uri="http://schemas.microsoft.com/office/word/2010/wordprocessingShape">
-                    <wps:wsp>
-                      <wps:cNvSpPr txBox="1"/>
-                      <wps:spPr>
-                        <a:xfrm>
-                          <a:off x="0" y="0"/>
-                          <a:ext cx="1289961" cy="260350"/>
-                        </a:xfrm>
-                        <a:prstGeom prst="rect">
-                          <a:avLst/>
-                        </a:prstGeom>
-                        <a:solidFill>
-                          <a:schemeClr val="lt1"/>
-                        </a:solidFill>
-                        <a:ln w="6350">
-                          <a:noFill/>
-                        </a:ln>
-                      </wps:spPr>
-                      <wps:txbx>
-                        <w:txbxContent>
-                          <w:p>
-                            <w:pPr>
-                              <w:jc w:val="center"/>
-                              <w:rPr>
-                                <w:rFonts w:ascii="Verdana" w:hAnsi="Verdana"/>
-                              </w:rPr>
-                            </w:pPr>
-                            <w:r>
-                              <w:rPr>
-                                <w:rFonts w:ascii="Verdana" w:hAnsi="Verdana"/>
-                              </w:rPr>
-                              <w:t>Fugleoversikt</w:t>
-                            </w:r>
-                          </w:p>
-                        </w:txbxContent>
-                      </wps:txbx>
-                      <wps:bodyPr rot="0" spcFirstLastPara="0" vertOverflow="overflow" horzOverflow="overflow" vert="horz" wrap="square" lIns="91440" tIns="45720" rIns="91440" bIns="45720" numCol="1" spcCol="0" rtlCol="0" fromWordArt="0" anchor="t" anchorCtr="0" forceAA="0" compatLnSpc="1">
-                        <a:prstTxWarp prst="textNoShape">
-                          <a:avLst/>
-                        </a:prstTxWarp>
-                        <a:noAutofit/>
-                      </wps:bodyPr>
-                    </wps:wsp>
-                  </a:graphicData>
-                </a:graphic>
-                <wp14:sizeRelH relativeFrom="margin">
-                  <wp14:pctWidth>0</wp14:pctWidth>
-                </wp14:sizeRelH>
-                <wp14:sizeRelV relativeFrom="margin">
-                  <wp14:pctHeight>0</wp14:pctHeight>
-                </wp14:sizeRelV>
-              </wp:anchor>
-            </w:drawing>
-          </mc:Choice>
-          <mc:Fallback>
-            <w:pict>
-              <v:shape w14:anchorId="20B2B56B" id="Tekstboks 11" o:spid="_x0000_s1031" type="#_x0000_t202" style="position:absolute;margin-left:257.8pt;margin-top:150.15pt;width:101.55pt;height:20.5pt;z-index:251671552;visibility:visible;mso-wrap-style:square;mso-width-percent:0;mso-height-percent:0;mso-wrap-distance-left:9pt;mso-wrap-distance-top:0;mso-wrap-distance-right:9pt;mso-wrap-distance-bottom:0;mso-position-horizontal:absolute;mso-position-horizontal-relative:text;mso-position-vertical:absolute;mso-position-vertical-relative:text;mso-width-percent:0;mso-height-percent:0;mso-width-relative:margin;mso-height-relative:margin;v-text-anchor:top" o:gfxdata="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" fillcolor="white [3201]" stroked="f" strokeweight=".5pt">
-                <v:textbox>
-                  <w:txbxContent>
-                    <w:p>
-                      <w:pPr>
-                        <w:jc w:val="center"/>
-                        <w:rPr>
-                          <w:rFonts w:ascii="Verdana" w:hAnsi="Verdana"/>
-                        </w:rPr>
-                      </w:pPr>
-                      <w:r>
-                        <w:rPr>
-                          <w:rFonts w:ascii="Verdana" w:hAnsi="Verdana"/>
-                        </w:rPr>
-                        <w:t>Fugleoversikt</w:t>
                       </w:r>
                     </w:p>
                   </w:txbxContent>
@@ -1793,59 +2251,6 @@
             </w:pict>
           </mc:Fallback>
         </mc:AlternateContent>
-      </w:r>
-      <w:r>
-        <w:rPr>
-          <w:noProof/>
-        </w:rPr>
-        <w:drawing>
-          <wp:inline distT="0" distB="0" distL="0" distR="0" wp14:anchorId="4A8DE2F8" wp14:editId="521479AC">
-            <wp:extent cx="5760720" cy="6426200"/>
-            <wp:effectExtent l="0" t="0" r="0" b="0"/>
-            <wp:docPr id="4" name="Bilde 4" descr="Et bilde som inneholder utendørs, fugl, dyr, himmel&#10;&#10;Beskrivelse som er generert med svært høy visshet"/>
-            <wp:cNvGraphicFramePr>
-              <a:graphicFrameLocks xmlns:a="http://schemas.openxmlformats.org/drawingml/2006/main" noChangeAspect="1"/>
-            </wp:cNvGraphicFramePr>
-            <a:graphic xmlns:a="http://schemas.openxmlformats.org/drawingml/2006/main">
-              <a:graphicData uri="http://schemas.openxmlformats.org/drawingml/2006/picture">
-                <pic:pic xmlns:pic="http://schemas.openxmlformats.org/drawingml/2006/picture">
-                  <pic:nvPicPr>
-                    <pic:cNvPr id="4" name="mock_up_arrangementer.png"/>
-                    <pic:cNvPicPr/>
-                  </pic:nvPicPr>
-                  <pic:blipFill>
-                    <a:blip r:embed="rId6">
-                      <a:extLst>
-                        <a:ext uri="{28A0092B-C50C-407E-A947-70E740481C1C}">
-                          <a14:useLocalDpi xmlns:a14="http://schemas.microsoft.com/office/drawing/2010/main" val="0"/>
-                        </a:ext>
-                      </a:extLst>
-                    </a:blip>
-                    <a:stretch>
-                      <a:fillRect/>
-                    </a:stretch>
-                  </pic:blipFill>
-                  <pic:spPr>
-                    <a:xfrm>
-                      <a:off x="0" y="0"/>
-                      <a:ext cx="5760933" cy="6426438"/>
-                    </a:xfrm>
-                    <a:prstGeom prst="rect">
-                      <a:avLst/>
-                    </a:prstGeom>
-                  </pic:spPr>
-                </pic:pic>
-              </a:graphicData>
-            </a:graphic>
-          </wp:inline>
-        </w:drawing>
-      </w:r>
-      <w:bookmarkStart w:id="0" w:name="_GoBack"/>
-      <w:bookmarkEnd w:id="0"/>
-    </w:p>
-    <w:p>
-      <w:r>
-        <w:br w:type="page"/>
       </w:r>
     </w:p>
     <w:p/>
@@ -2630,7 +3035,7 @@
 </file>
 
 <file path=customXml/itemProps1.xml><?xml version="1.0" encoding="utf-8"?>
-<ds:datastoreItem xmlns:ds="http://schemas.openxmlformats.org/officeDocument/2006/customXml" ds:itemID="{2D52FA6D-3639-41CA-B24F-F3184E3DB008}">
+<ds:datastoreItem xmlns:ds="http://schemas.openxmlformats.org/officeDocument/2006/customXml" ds:itemID="{4C123C6E-D3F4-484A-9183-8239EB790260}">
   <ds:schemaRefs>
     <ds:schemaRef ds:uri="http://schemas.openxmlformats.org/officeDocument/2006/bibliography"/>
   </ds:schemaRefs>

</xml_diff>